<commit_message>
continue to do the design document.
</commit_message>
<xml_diff>
--- a/Assignment_Coventry_University-210CT-Assignment-AY15-16_LinZiqiao_6826257.docx
+++ b/Assignment_Coventry_University-210CT-Assignment-AY15-16_LinZiqiao_6826257.docx
@@ -1,10 +1,10 @@
 
 <file path=word/document.xml><?xml version="1.0" encoding="utf-8"?>
-<w:document xmlns:wpc="http://schemas.microsoft.com/office/word/2010/wordprocessingCanvas" xmlns:mc="http://schemas.openxmlformats.org/markup-compatibility/2006" xmlns:o="urn:schemas-microsoft-com:office:office" xmlns:r="http://schemas.openxmlformats.org/officeDocument/2006/relationships" xmlns:m="http://schemas.openxmlformats.org/officeDocument/2006/math" xmlns:v="urn:schemas-microsoft-com:vml" xmlns:wp14="http://schemas.microsoft.com/office/word/2010/wordprocessingDrawing" xmlns:wp="http://schemas.openxmlformats.org/drawingml/2006/wordprocessingDrawing" xmlns:w10="urn:schemas-microsoft-com:office:word" xmlns:w="http://schemas.openxmlformats.org/wordprocessingml/2006/main" xmlns:w14="http://schemas.microsoft.com/office/word/2010/wordml" xmlns:w15="http://schemas.microsoft.com/office/word/2012/wordml" xmlns:wpg="http://schemas.microsoft.com/office/word/2010/wordprocessingGroup" xmlns:wpi="http://schemas.microsoft.com/office/word/2010/wordprocessingInk" xmlns:wne="http://schemas.microsoft.com/office/word/2006/wordml" xmlns:wps="http://schemas.microsoft.com/office/word/2010/wordprocessingShape" mc:Ignorable="w14 w15 wp14">
+<w:document xmlns:wpc="http://schemas.microsoft.com/office/word/2010/wordprocessingCanvas" xmlns:mo="http://schemas.microsoft.com/office/mac/office/2008/main" xmlns:mc="http://schemas.openxmlformats.org/markup-compatibility/2006" xmlns:mv="urn:schemas-microsoft-com:mac:vml" xmlns:o="urn:schemas-microsoft-com:office:office" xmlns:r="http://schemas.openxmlformats.org/officeDocument/2006/relationships" xmlns:m="http://schemas.openxmlformats.org/officeDocument/2006/math" xmlns:v="urn:schemas-microsoft-com:vml" xmlns:wp14="http://schemas.microsoft.com/office/word/2010/wordprocessingDrawing" xmlns:wp="http://schemas.openxmlformats.org/drawingml/2006/wordprocessingDrawing" xmlns:w10="urn:schemas-microsoft-com:office:word" xmlns:w="http://schemas.openxmlformats.org/wordprocessingml/2006/main" xmlns:w14="http://schemas.microsoft.com/office/word/2010/wordml" xmlns:w15="http://schemas.microsoft.com/office/word/2012/wordml" xmlns:wpg="http://schemas.microsoft.com/office/word/2010/wordprocessingGroup" xmlns:wpi="http://schemas.microsoft.com/office/word/2010/wordprocessingInk" xmlns:wne="http://schemas.microsoft.com/office/word/2006/wordml" xmlns:wps="http://schemas.microsoft.com/office/word/2010/wordprocessingShape" mc:Ignorable="w14 w15 wp14">
   <w:body>
     <w:tbl>
       <w:tblPr>
-        <w:tblStyle w:val="a3"/>
+        <w:tblStyle w:val="TableGrid"/>
         <w:tblpPr w:leftFromText="180" w:rightFromText="180" w:vertAnchor="text" w:tblpY="1"/>
         <w:tblOverlap w:val="never"/>
         <w:tblW w:w="0" w:type="auto"/>
@@ -45,24 +45,24 @@
               <w:snapToGrid w:val="0"/>
               <w:jc w:val="center"/>
               <w:rPr>
-                <w:rStyle w:val="a6"/>
-              </w:rPr>
-            </w:pPr>
-            <w:r>
-              <w:rPr>
-                <w:rStyle w:val="a6"/>
+                <w:rStyle w:val="Strong"/>
+              </w:rPr>
+            </w:pPr>
+            <w:r>
+              <w:rPr>
+                <w:rStyle w:val="Strong"/>
               </w:rPr>
               <w:t xml:space="preserve">FACULITY OF </w:t>
             </w:r>
             <w:r>
               <w:rPr>
-                <w:rStyle w:val="a6"/>
+                <w:rStyle w:val="Strong"/>
               </w:rPr>
               <w:t>E</w:t>
             </w:r>
             <w:r>
               <w:rPr>
-                <w:rStyle w:val="a6"/>
+                <w:rStyle w:val="Strong"/>
                 <w:caps/>
               </w:rPr>
               <w:t>ngineering and Computing</w:t>
@@ -238,11 +238,12 @@
             <w:r>
               <w:rPr>
                 <w:noProof/>
+                <w:lang w:eastAsia="en-US"/>
               </w:rPr>
               <mc:AlternateContent>
                 <mc:Choice Requires="wps">
                   <w:drawing>
-                    <wp:anchor distT="0" distB="0" distL="114300" distR="114300" simplePos="0" relativeHeight="251660800" behindDoc="0" locked="0" layoutInCell="1" allowOverlap="1" wp14:anchorId="4AEBF8BE" wp14:editId="59B26BE9">
+                    <wp:anchor distT="0" distB="0" distL="114300" distR="114300" simplePos="0" relativeHeight="251660800" behindDoc="0" locked="0" layoutInCell="1" allowOverlap="1" wp14:anchorId="596E1659" wp14:editId="6F5C37C2">
                       <wp:simplePos x="0" y="0"/>
                       <wp:positionH relativeFrom="column">
                         <wp:posOffset>1799672</wp:posOffset>
@@ -456,11 +457,11 @@
                 </mc:Choice>
                 <mc:Fallback>
                   <w:pict>
-                    <v:shapetype w14:anchorId="4AEBF8BE" id="_x0000_t202" coordsize="21600,21600" o:spt="202" path="m,l,21600r21600,l21600,xe">
+                    <v:shapetype w14:anchorId="596E1659" id="_x0000_t202" coordsize="21600,21600" o:spt="202" path="m0,0l0,21600,21600,21600,21600,0xe">
                       <v:stroke joinstyle="miter"/>
                       <v:path gradientshapeok="t" o:connecttype="rect"/>
                     </v:shapetype>
-                    <v:shape id="文字方塊 2" o:spid="_x0000_s1026" type="#_x0000_t202" style="position:absolute;margin-left:141.7pt;margin-top:12.1pt;width:199.85pt;height:88.95pt;rotation:2995824fd;z-index:251660800;visibility:visible;mso-wrap-style:square;mso-width-percent:0;mso-height-percent:0;mso-wrap-distance-left:9pt;mso-wrap-distance-top:0;mso-wrap-distance-right:9pt;mso-wrap-distance-bottom:0;mso-position-horizontal:absolute;mso-position-horizontal-relative:text;mso-position-vertical:absolute;mso-position-vertical-relative:text;mso-width-percent:0;mso-height-percent:0;mso-width-relative:margin;mso-height-relative:margin;v-text-anchor:top" o:gfxdata="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" filled="f" stroked="f">
+                    <v:shape id="_x6587__x5b57__x65b9__x584a__x0020_2" o:spid="_x0000_s1026" type="#_x0000_t202" style="position:absolute;margin-left:141.7pt;margin-top:12.1pt;width:199.85pt;height:88.95pt;rotation:2995824fd;z-index:251660800;visibility:visible;mso-wrap-style:square;mso-width-percent:0;mso-height-percent:0;mso-wrap-distance-left:9pt;mso-wrap-distance-top:0;mso-wrap-distance-right:9pt;mso-wrap-distance-bottom:0;mso-position-horizontal:absolute;mso-position-horizontal-relative:text;mso-position-vertical:absolute;mso-position-vertical-relative:text;mso-width-percent:0;mso-height-percent:0;mso-width-relative:margin;mso-height-relative:margin;v-text-anchor:top" o:gfxdata="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" filled="f" stroked="f">
                       <v:textbox>
                         <w:txbxContent>
                           <w:p>
@@ -638,7 +639,6 @@
           <w:p>
             <w:pPr>
               <w:rPr>
-                <w:rFonts w:hint="eastAsia"/>
                 <w:b/>
                 <w:sz w:val="18"/>
                 <w:szCs w:val="18"/>
@@ -980,11 +980,12 @@
       <w:r>
         <w:rPr>
           <w:noProof/>
+          <w:lang w:eastAsia="en-US"/>
         </w:rPr>
         <mc:AlternateContent>
           <mc:Choice Requires="wps">
             <w:drawing>
-              <wp:anchor distT="0" distB="0" distL="114300" distR="114300" simplePos="0" relativeHeight="251658752" behindDoc="0" locked="0" layoutInCell="1" allowOverlap="1" wp14:anchorId="5509916A" wp14:editId="6B1C80A6">
+              <wp:anchor distT="0" distB="0" distL="114300" distR="114300" simplePos="0" relativeHeight="251658752" behindDoc="0" locked="0" layoutInCell="1" allowOverlap="1" wp14:anchorId="3FD40F1A" wp14:editId="45543B93">
                 <wp:simplePos x="0" y="0"/>
                 <wp:positionH relativeFrom="column">
                   <wp:posOffset>3797935</wp:posOffset>
@@ -1067,11 +1068,12 @@
       <w:r>
         <w:rPr>
           <w:noProof/>
+          <w:lang w:eastAsia="en-US"/>
         </w:rPr>
         <mc:AlternateContent>
           <mc:Choice Requires="wps">
             <w:drawing>
-              <wp:anchor distT="0" distB="0" distL="114300" distR="114300" simplePos="0" relativeHeight="251657728" behindDoc="0" locked="0" layoutInCell="1" allowOverlap="1" wp14:anchorId="3F8044C9" wp14:editId="36DB9CD3">
+              <wp:anchor distT="0" distB="0" distL="114300" distR="114300" simplePos="0" relativeHeight="251657728" behindDoc="0" locked="0" layoutInCell="1" allowOverlap="1" wp14:anchorId="4B7E5C28" wp14:editId="49A237A2">
                 <wp:simplePos x="0" y="0"/>
                 <wp:positionH relativeFrom="margin">
                   <wp:posOffset>4573270</wp:posOffset>
@@ -1143,21 +1145,12 @@
                                 <w:szCs w:val="18"/>
                               </w:rPr>
                             </w:pPr>
-                            <w:proofErr w:type="gramStart"/>
                             <w:r>
                               <w:rPr>
                                 <w:sz w:val="18"/>
                                 <w:szCs w:val="18"/>
                               </w:rPr>
-                              <w:t>my</w:t>
-                            </w:r>
-                            <w:proofErr w:type="gramEnd"/>
-                            <w:r>
-                              <w:rPr>
-                                <w:sz w:val="18"/>
-                                <w:szCs w:val="18"/>
-                              </w:rPr>
-                              <w:t xml:space="preserve"> own work and has not</w:t>
+                              <w:t>my own work and has not</w:t>
                             </w:r>
                           </w:p>
                           <w:p>
@@ -1169,21 +1162,12 @@
                                 <w:szCs w:val="18"/>
                               </w:rPr>
                             </w:pPr>
-                            <w:proofErr w:type="gramStart"/>
                             <w:r>
                               <w:rPr>
                                 <w:sz w:val="18"/>
                                 <w:szCs w:val="18"/>
                               </w:rPr>
-                              <w:t>been</w:t>
-                            </w:r>
-                            <w:proofErr w:type="gramEnd"/>
-                            <w:r>
-                              <w:rPr>
-                                <w:sz w:val="18"/>
-                                <w:szCs w:val="18"/>
-                              </w:rPr>
-                              <w:t xml:space="preserve"> copied in part or in whole</w:t>
+                              <w:t>been copied in part or in whole</w:t>
                             </w:r>
                           </w:p>
                           <w:p>
@@ -1195,21 +1179,12 @@
                                 <w:szCs w:val="18"/>
                               </w:rPr>
                             </w:pPr>
-                            <w:proofErr w:type="gramStart"/>
                             <w:r>
                               <w:rPr>
                                 <w:sz w:val="18"/>
                                 <w:szCs w:val="18"/>
                               </w:rPr>
-                              <w:t>from</w:t>
-                            </w:r>
-                            <w:proofErr w:type="gramEnd"/>
-                            <w:r>
-                              <w:rPr>
-                                <w:sz w:val="18"/>
-                                <w:szCs w:val="18"/>
-                              </w:rPr>
-                              <w:t xml:space="preserve"> any other source, except for any</w:t>
+                              <w:t>from any other source, except for any</w:t>
                             </w:r>
                           </w:p>
                           <w:p>
@@ -1221,21 +1196,12 @@
                                 <w:szCs w:val="18"/>
                               </w:rPr>
                             </w:pPr>
-                            <w:proofErr w:type="gramStart"/>
                             <w:r>
                               <w:rPr>
                                 <w:sz w:val="18"/>
                                 <w:szCs w:val="18"/>
                               </w:rPr>
-                              <w:t>clearly</w:t>
-                            </w:r>
-                            <w:proofErr w:type="gramEnd"/>
-                            <w:r>
-                              <w:rPr>
-                                <w:sz w:val="18"/>
-                                <w:szCs w:val="18"/>
-                              </w:rPr>
-                              <w:t xml:space="preserve"> marked up quotations. It </w:t>
+                              <w:t xml:space="preserve">clearly marked up quotations. It </w:t>
                             </w:r>
                           </w:p>
                           <w:p>
@@ -1247,21 +1213,12 @@
                                 <w:szCs w:val="18"/>
                               </w:rPr>
                             </w:pPr>
-                            <w:proofErr w:type="gramStart"/>
                             <w:r>
                               <w:rPr>
                                 <w:sz w:val="18"/>
                                 <w:szCs w:val="18"/>
                               </w:rPr>
-                              <w:t>complies</w:t>
-                            </w:r>
-                            <w:proofErr w:type="gramEnd"/>
-                            <w:r>
-                              <w:rPr>
-                                <w:sz w:val="18"/>
-                                <w:szCs w:val="18"/>
-                              </w:rPr>
-                              <w:t xml:space="preserve"> with the university regulations </w:t>
+                              <w:t xml:space="preserve">complies with the university regulations </w:t>
                             </w:r>
                           </w:p>
                           <w:p>
@@ -1273,7 +1230,6 @@
                                 <w:szCs w:val="18"/>
                               </w:rPr>
                             </w:pPr>
-                            <w:proofErr w:type="gramStart"/>
                             <w:r>
                               <w:rPr>
                                 <w:sz w:val="18"/>
@@ -1281,7 +1237,6 @@
                               </w:rPr>
                               <w:t>on</w:t>
                             </w:r>
-                            <w:proofErr w:type="gramEnd"/>
                             <w:r>
                               <w:rPr>
                                 <w:sz w:val="18"/>
@@ -1306,21 +1261,12 @@
                                 <w:szCs w:val="18"/>
                               </w:rPr>
                             </w:pPr>
-                            <w:proofErr w:type="gramStart"/>
                             <w:r>
                               <w:rPr>
                                 <w:sz w:val="18"/>
                                 <w:szCs w:val="18"/>
                               </w:rPr>
-                              <w:t>and</w:t>
-                            </w:r>
-                            <w:proofErr w:type="gramEnd"/>
-                            <w:r>
-                              <w:rPr>
-                                <w:sz w:val="18"/>
-                                <w:szCs w:val="18"/>
-                              </w:rPr>
-                              <w:t xml:space="preserve"> understood.</w:t>
+                              <w:t>and understood.</w:t>
                             </w:r>
                           </w:p>
                         </w:txbxContent>
@@ -1569,11 +1515,12 @@
       <w:r>
         <w:rPr>
           <w:noProof/>
+          <w:lang w:eastAsia="en-US"/>
         </w:rPr>
         <mc:AlternateContent>
           <mc:Choice Requires="wps">
             <w:drawing>
-              <wp:anchor distT="0" distB="0" distL="114300" distR="114300" simplePos="0" relativeHeight="251659776" behindDoc="0" locked="0" layoutInCell="1" allowOverlap="1" wp14:anchorId="221C2146" wp14:editId="2C352D02">
+              <wp:anchor distT="0" distB="0" distL="114300" distR="114300" simplePos="0" relativeHeight="251659776" behindDoc="0" locked="0" layoutInCell="1" allowOverlap="1" wp14:anchorId="6F3D182B" wp14:editId="15D50D0E">
                 <wp:simplePos x="0" y="0"/>
                 <wp:positionH relativeFrom="column">
                   <wp:posOffset>3816985</wp:posOffset>
@@ -1667,7 +1614,7 @@
     </w:p>
     <w:tbl>
       <w:tblPr>
-        <w:tblStyle w:val="a3"/>
+        <w:tblStyle w:val="TableGrid"/>
         <w:tblW w:w="0" w:type="auto"/>
         <w:tblLook w:val="04A0" w:firstRow="1" w:lastRow="0" w:firstColumn="1" w:lastColumn="0" w:noHBand="0" w:noVBand="1"/>
       </w:tblPr>
@@ -1990,7 +1937,7 @@
     <w:p/>
     <w:tbl>
       <w:tblPr>
-        <w:tblStyle w:val="a3"/>
+        <w:tblStyle w:val="TableGrid"/>
         <w:tblW w:w="0" w:type="auto"/>
         <w:tblBorders>
           <w:top w:val="none" w:sz="0" w:space="0" w:color="auto"/>
@@ -2050,21 +1997,12 @@
                 <w:szCs w:val="20"/>
               </w:rPr>
             </w:pPr>
-            <w:proofErr w:type="gramStart"/>
             <w:r>
               <w:rPr>
                 <w:sz w:val="20"/>
                 <w:szCs w:val="20"/>
               </w:rPr>
-              <w:t>sources</w:t>
-            </w:r>
-            <w:proofErr w:type="gramEnd"/>
-            <w:r>
-              <w:rPr>
-                <w:sz w:val="20"/>
-                <w:szCs w:val="20"/>
-              </w:rPr>
-              <w:t xml:space="preserve">, but these sources should not be copied directly. </w:t>
+              <w:t xml:space="preserve">sources, but these sources should not be copied directly. </w:t>
             </w:r>
           </w:p>
         </w:tc>
@@ -2113,7 +2051,6 @@
       <w:pPr>
         <w:widowControl/>
         <w:rPr>
-          <w:rFonts w:hint="eastAsia"/>
           <w:lang w:eastAsia="zh-HK"/>
         </w:rPr>
       </w:pPr>
@@ -2136,7 +2073,7 @@
     </w:p>
     <w:tbl>
       <w:tblPr>
-        <w:tblStyle w:val="a3"/>
+        <w:tblStyle w:val="TableGrid"/>
         <w:tblpPr w:leftFromText="180" w:rightFromText="180" w:vertAnchor="text" w:tblpY="1"/>
         <w:tblOverlap w:val="never"/>
         <w:tblW w:w="0" w:type="auto"/>
@@ -2155,7 +2092,6 @@
               <w:widowControl/>
               <w:jc w:val="center"/>
               <w:rPr>
-                <w:rFonts w:hint="eastAsia"/>
                 <w:b/>
                 <w:szCs w:val="24"/>
                 <w:lang w:eastAsia="zh-HK"/>
@@ -2191,11 +2127,12 @@
                 <w:rFonts w:hint="eastAsia"/>
                 <w:noProof/>
                 <w:szCs w:val="24"/>
+                <w:lang w:eastAsia="en-US"/>
               </w:rPr>
               <mc:AlternateContent>
                 <mc:Choice Requires="wps">
                   <w:drawing>
-                    <wp:anchor distT="0" distB="0" distL="114300" distR="114300" simplePos="0" relativeHeight="251629568" behindDoc="0" locked="0" layoutInCell="1" allowOverlap="1" wp14:anchorId="244A4A1B" wp14:editId="5109A302">
+                    <wp:anchor distT="0" distB="0" distL="114300" distR="114300" simplePos="0" relativeHeight="251629568" behindDoc="0" locked="0" layoutInCell="1" allowOverlap="1" wp14:anchorId="29628710" wp14:editId="43E43466">
                       <wp:simplePos x="0" y="0"/>
                       <wp:positionH relativeFrom="column">
                         <wp:posOffset>2649855</wp:posOffset>
@@ -2343,21 +2280,7 @@
                 <w:szCs w:val="24"/>
                 <w:lang w:eastAsia="zh-HK"/>
               </w:rPr>
-              <w:t xml:space="preserve">- </w:t>
-            </w:r>
-            <w:r>
-              <w:rPr>
-                <w:szCs w:val="24"/>
-                <w:lang w:eastAsia="zh-HK"/>
-              </w:rPr>
-              <w:t>alphabet</w:t>
-            </w:r>
-            <w:r>
-              <w:rPr>
-                <w:szCs w:val="24"/>
-                <w:lang w:eastAsia="zh-HK"/>
-              </w:rPr>
-              <w:t xml:space="preserve"> : char[]</w:t>
+              <w:t>- alphabet : char[]</w:t>
             </w:r>
           </w:p>
           <w:p>
@@ -2372,11 +2295,12 @@
               <w:rPr>
                 <w:noProof/>
                 <w:szCs w:val="24"/>
+                <w:lang w:eastAsia="en-US"/>
               </w:rPr>
               <mc:AlternateContent>
                 <mc:Choice Requires="wps">
                   <w:drawing>
-                    <wp:anchor distT="0" distB="0" distL="114300" distR="114300" simplePos="0" relativeHeight="251661824" behindDoc="0" locked="0" layoutInCell="1" allowOverlap="1">
+                    <wp:anchor distT="0" distB="0" distL="114300" distR="114300" simplePos="0" relativeHeight="251661824" behindDoc="0" locked="0" layoutInCell="1" allowOverlap="1" wp14:anchorId="24BB00C0" wp14:editId="35189B78">
                       <wp:simplePos x="0" y="0"/>
                       <wp:positionH relativeFrom="column">
                         <wp:posOffset>2421255</wp:posOffset>
@@ -2441,21 +2365,7 @@
                 <w:szCs w:val="24"/>
                 <w:lang w:eastAsia="zh-HK"/>
               </w:rPr>
-              <w:t xml:space="preserve">- </w:t>
-            </w:r>
-            <w:r>
-              <w:rPr>
-                <w:szCs w:val="24"/>
-                <w:lang w:eastAsia="zh-HK"/>
-              </w:rPr>
-              <w:t>randomFillChar</w:t>
-            </w:r>
-            <w:r>
-              <w:rPr>
-                <w:szCs w:val="24"/>
-                <w:lang w:eastAsia="zh-HK"/>
-              </w:rPr>
-              <w:t xml:space="preserve"> : char[]</w:t>
+              <w:t>- randomFillChar : char[]</w:t>
             </w:r>
           </w:p>
           <w:p>
@@ -2471,21 +2381,7 @@
                 <w:szCs w:val="24"/>
                 <w:lang w:eastAsia="zh-HK"/>
               </w:rPr>
-              <w:t xml:space="preserve">- </w:t>
-            </w:r>
-            <w:r>
-              <w:rPr>
-                <w:szCs w:val="24"/>
-                <w:lang w:eastAsia="zh-HK"/>
-              </w:rPr>
-              <w:t>clone_randomFillChar</w:t>
-            </w:r>
-            <w:r>
-              <w:rPr>
-                <w:szCs w:val="24"/>
-                <w:lang w:eastAsia="zh-HK"/>
-              </w:rPr>
-              <w:t xml:space="preserve"> : char []</w:t>
+              <w:t>- clone_randomFillChar : char []</w:t>
             </w:r>
           </w:p>
           <w:p>
@@ -2501,21 +2397,7 @@
                 <w:szCs w:val="24"/>
                 <w:lang w:eastAsia="zh-HK"/>
               </w:rPr>
-              <w:t xml:space="preserve">- </w:t>
-            </w:r>
-            <w:r>
-              <w:rPr>
-                <w:szCs w:val="24"/>
-                <w:lang w:eastAsia="zh-HK"/>
-              </w:rPr>
-              <w:t>grid</w:t>
-            </w:r>
-            <w:r>
-              <w:rPr>
-                <w:szCs w:val="24"/>
-                <w:lang w:eastAsia="zh-HK"/>
-              </w:rPr>
-              <w:t xml:space="preserve"> : char[][]</w:t>
+              <w:t>- grid : char[][]</w:t>
             </w:r>
           </w:p>
           <w:p>
@@ -2531,21 +2413,7 @@
                 <w:szCs w:val="24"/>
                 <w:lang w:eastAsia="zh-HK"/>
               </w:rPr>
-              <w:t xml:space="preserve">- </w:t>
-            </w:r>
-            <w:r>
-              <w:rPr>
-                <w:szCs w:val="24"/>
-                <w:lang w:eastAsia="zh-HK"/>
-              </w:rPr>
-              <w:t>clone_grid</w:t>
-            </w:r>
-            <w:r>
-              <w:rPr>
-                <w:szCs w:val="24"/>
-                <w:lang w:eastAsia="zh-HK"/>
-              </w:rPr>
-              <w:t xml:space="preserve"> : char[][]</w:t>
+              <w:t>- clone_grid : char[][]</w:t>
             </w:r>
           </w:p>
           <w:p>
@@ -2561,21 +2429,7 @@
                 <w:szCs w:val="24"/>
                 <w:lang w:eastAsia="zh-HK"/>
               </w:rPr>
-              <w:t xml:space="preserve">- </w:t>
-            </w:r>
-            <w:r>
-              <w:rPr>
-                <w:szCs w:val="24"/>
-                <w:lang w:eastAsia="zh-HK"/>
-              </w:rPr>
-              <w:t>score</w:t>
-            </w:r>
-            <w:r>
-              <w:rPr>
-                <w:szCs w:val="24"/>
-                <w:lang w:eastAsia="zh-HK"/>
-              </w:rPr>
-              <w:t xml:space="preserve"> : int</w:t>
+              <w:t>- score : int</w:t>
             </w:r>
           </w:p>
           <w:p>
@@ -2591,21 +2445,7 @@
                 <w:szCs w:val="24"/>
                 <w:lang w:eastAsia="zh-HK"/>
               </w:rPr>
-              <w:t xml:space="preserve">- </w:t>
-            </w:r>
-            <w:r>
-              <w:rPr>
-                <w:szCs w:val="24"/>
-                <w:lang w:eastAsia="zh-HK"/>
-              </w:rPr>
-              <w:t>clone_score</w:t>
-            </w:r>
-            <w:r>
-              <w:rPr>
-                <w:szCs w:val="24"/>
-                <w:lang w:eastAsia="zh-HK"/>
-              </w:rPr>
-              <w:t xml:space="preserve"> : int</w:t>
+              <w:t>- clone_score : int</w:t>
             </w:r>
           </w:p>
           <w:p>
@@ -2621,21 +2461,7 @@
                 <w:szCs w:val="24"/>
                 <w:lang w:eastAsia="zh-HK"/>
               </w:rPr>
-              <w:t xml:space="preserve">- </w:t>
-            </w:r>
-            <w:r>
-              <w:rPr>
-                <w:szCs w:val="24"/>
-                <w:lang w:eastAsia="zh-HK"/>
-              </w:rPr>
-              <w:t>counter</w:t>
-            </w:r>
-            <w:r>
-              <w:rPr>
-                <w:szCs w:val="24"/>
-                <w:lang w:eastAsia="zh-HK"/>
-              </w:rPr>
-              <w:t xml:space="preserve"> : int</w:t>
+              <w:t>- counter : int</w:t>
             </w:r>
           </w:p>
           <w:p>
@@ -2651,21 +2477,7 @@
                 <w:szCs w:val="24"/>
                 <w:lang w:eastAsia="zh-HK"/>
               </w:rPr>
-              <w:t xml:space="preserve">- </w:t>
-            </w:r>
-            <w:r>
-              <w:rPr>
-                <w:szCs w:val="24"/>
-                <w:lang w:eastAsia="zh-HK"/>
-              </w:rPr>
-              <w:t>clone_counter</w:t>
-            </w:r>
-            <w:r>
-              <w:rPr>
-                <w:szCs w:val="24"/>
-                <w:lang w:eastAsia="zh-HK"/>
-              </w:rPr>
-              <w:t xml:space="preserve"> : int</w:t>
+              <w:t>- clone_counter : int</w:t>
             </w:r>
           </w:p>
           <w:p>
@@ -2681,21 +2493,7 @@
                 <w:szCs w:val="24"/>
                 <w:lang w:eastAsia="zh-HK"/>
               </w:rPr>
-              <w:t xml:space="preserve">- </w:t>
-            </w:r>
-            <w:r>
-              <w:rPr>
-                <w:szCs w:val="24"/>
-                <w:lang w:eastAsia="zh-HK"/>
-              </w:rPr>
-              <w:t>undo_grid</w:t>
-            </w:r>
-            <w:r>
-              <w:rPr>
-                <w:szCs w:val="24"/>
-                <w:lang w:eastAsia="zh-HK"/>
-              </w:rPr>
-              <w:t xml:space="preserve"> : ArrayQueue</w:t>
+              <w:t>- undo_grid : ArrayQueue</w:t>
             </w:r>
           </w:p>
           <w:p>
@@ -2711,14 +2509,7 @@
                 <w:szCs w:val="24"/>
                 <w:lang w:eastAsia="zh-HK"/>
               </w:rPr>
-              <w:t xml:space="preserve">- </w:t>
-            </w:r>
-            <w:r>
-              <w:rPr>
-                <w:szCs w:val="24"/>
-                <w:lang w:eastAsia="zh-HK"/>
-              </w:rPr>
-              <w:t>undo_score : ArrayQueue</w:t>
+              <w:t>- undo_score : ArrayQueue</w:t>
             </w:r>
           </w:p>
           <w:p>
@@ -2734,14 +2525,7 @@
                 <w:szCs w:val="24"/>
                 <w:lang w:eastAsia="zh-HK"/>
               </w:rPr>
-              <w:t xml:space="preserve">- </w:t>
-            </w:r>
-            <w:r>
-              <w:rPr>
-                <w:szCs w:val="24"/>
-                <w:lang w:eastAsia="zh-HK"/>
-              </w:rPr>
-              <w:t>undo_randomFillChar : ArrayQueue</w:t>
+              <w:t>- undo_randomFillChar : ArrayQueue</w:t>
             </w:r>
           </w:p>
           <w:p>
@@ -2757,14 +2541,7 @@
                 <w:szCs w:val="24"/>
                 <w:lang w:eastAsia="zh-HK"/>
               </w:rPr>
-              <w:t xml:space="preserve">- </w:t>
-            </w:r>
-            <w:r>
-              <w:rPr>
-                <w:szCs w:val="24"/>
-                <w:lang w:eastAsia="zh-HK"/>
-              </w:rPr>
-              <w:t>undo_randomPosition : ArrayQueue</w:t>
+              <w:t>- undo_randomPosition : ArrayQueue</w:t>
             </w:r>
           </w:p>
           <w:p>
@@ -2780,52 +2557,23 @@
                 <w:szCs w:val="24"/>
                 <w:lang w:eastAsia="zh-HK"/>
               </w:rPr>
-              <w:t xml:space="preserve">- </w:t>
-            </w:r>
-            <w:r>
-              <w:rPr>
-                <w:szCs w:val="24"/>
-                <w:lang w:eastAsia="zh-HK"/>
-              </w:rPr>
-              <w:t>gameover</w:t>
-            </w:r>
-            <w:r>
-              <w:rPr>
-                <w:szCs w:val="24"/>
-                <w:lang w:eastAsia="zh-HK"/>
-              </w:rPr>
-              <w:t xml:space="preserve"> : boolean</w:t>
+              <w:t>- gameover : boolean</w:t>
             </w:r>
           </w:p>
           <w:p>
             <w:pPr>
               <w:widowControl/>
               <w:rPr>
-                <w:rFonts w:hint="eastAsia"/>
-                <w:szCs w:val="24"/>
-                <w:lang w:eastAsia="zh-HK"/>
-              </w:rPr>
-            </w:pPr>
-            <w:r>
-              <w:rPr>
-                <w:szCs w:val="24"/>
-                <w:lang w:eastAsia="zh-HK"/>
-              </w:rPr>
-              <w:t xml:space="preserve">- </w:t>
-            </w:r>
-            <w:r>
-              <w:rPr>
-                <w:szCs w:val="24"/>
-                <w:lang w:eastAsia="zh-HK"/>
-              </w:rPr>
-              <w:t>victory</w:t>
-            </w:r>
-            <w:r>
-              <w:rPr>
-                <w:szCs w:val="24"/>
-                <w:lang w:eastAsia="zh-HK"/>
-              </w:rPr>
-              <w:t xml:space="preserve"> : boolean</w:t>
+                <w:szCs w:val="24"/>
+                <w:lang w:eastAsia="zh-HK"/>
+              </w:rPr>
+            </w:pPr>
+            <w:r>
+              <w:rPr>
+                <w:szCs w:val="24"/>
+                <w:lang w:eastAsia="zh-HK"/>
+              </w:rPr>
+              <w:t>- victory : boolean</w:t>
             </w:r>
           </w:p>
         </w:tc>
@@ -2859,10 +2607,58 @@
             <w:pPr>
               <w:widowControl/>
               <w:rPr>
+                <w:szCs w:val="24"/>
+                <w:lang w:eastAsia="zh-HK"/>
+              </w:rPr>
+            </w:pPr>
+            <w:r>
+              <w:rPr>
                 <w:rFonts w:hint="eastAsia"/>
                 <w:szCs w:val="24"/>
                 <w:lang w:eastAsia="zh-HK"/>
               </w:rPr>
+              <w:t>+ display() : void</w:t>
+            </w:r>
+          </w:p>
+          <w:p>
+            <w:pPr>
+              <w:widowControl/>
+              <w:rPr>
+                <w:szCs w:val="24"/>
+                <w:lang w:eastAsia="zh-HK"/>
+              </w:rPr>
+            </w:pPr>
+            <w:r>
+              <w:rPr>
+                <w:szCs w:val="24"/>
+                <w:lang w:eastAsia="zh-HK"/>
+              </w:rPr>
+              <w:t>+ slideUp() : void</w:t>
+            </w:r>
+          </w:p>
+          <w:p>
+            <w:pPr>
+              <w:widowControl/>
+              <w:rPr>
+                <w:szCs w:val="24"/>
+                <w:lang w:eastAsia="zh-HK"/>
+              </w:rPr>
+            </w:pPr>
+            <w:r>
+              <w:rPr>
+                <w:szCs w:val="24"/>
+                <w:lang w:eastAsia="zh-HK"/>
+              </w:rPr>
+              <w:t>+ slideDown() : void</w:t>
+            </w:r>
+          </w:p>
+          <w:p>
+            <w:pPr>
+              <w:widowControl/>
+              <w:rPr>
+                <w:szCs w:val="24"/>
+                <w:lang w:eastAsia="zh-HK"/>
+              </w:rPr>
             </w:pPr>
             <w:r>
               <w:rPr>
@@ -2870,7 +2666,7 @@
                 <w:szCs w:val="24"/>
                 <w:lang w:eastAsia="zh-HK"/>
               </w:rPr>
-              <w:t>+ display() : void</w:t>
+              <w:t>+ slideLeft() : void</w:t>
             </w:r>
           </w:p>
           <w:p>
@@ -2886,7 +2682,7 @@
                 <w:szCs w:val="24"/>
                 <w:lang w:eastAsia="zh-HK"/>
               </w:rPr>
-              <w:t>+ slideUp() : void</w:t>
+              <w:t>+ slideRight() : void</w:t>
             </w:r>
           </w:p>
           <w:p>
@@ -2902,25 +2698,158 @@
                 <w:szCs w:val="24"/>
                 <w:lang w:eastAsia="zh-HK"/>
               </w:rPr>
-              <w:t>+ slideDown() : void</w:t>
+              <w:t>+ randomFill() : void</w:t>
             </w:r>
           </w:p>
           <w:p>
             <w:pPr>
               <w:widowControl/>
               <w:rPr>
+                <w:szCs w:val="24"/>
+                <w:lang w:eastAsia="zh-HK"/>
+              </w:rPr>
+            </w:pPr>
+            <w:r>
+              <w:rPr>
+                <w:szCs w:val="24"/>
+                <w:lang w:eastAsia="zh-HK"/>
+              </w:rPr>
+              <w:t>+ gameover() : boolean</w:t>
+            </w:r>
+          </w:p>
+          <w:p>
+            <w:pPr>
+              <w:widowControl/>
+              <w:rPr>
+                <w:szCs w:val="24"/>
+                <w:lang w:eastAsia="zh-HK"/>
+              </w:rPr>
+            </w:pPr>
+            <w:r>
+              <w:rPr>
+                <w:szCs w:val="24"/>
+                <w:lang w:eastAsia="zh-HK"/>
+              </w:rPr>
+              <w:t>+ undo() : void</w:t>
+            </w:r>
+          </w:p>
+          <w:p>
+            <w:pPr>
+              <w:widowControl/>
+              <w:rPr>
+                <w:szCs w:val="24"/>
+                <w:lang w:eastAsia="zh-HK"/>
+              </w:rPr>
+            </w:pPr>
+            <w:r>
+              <w:rPr>
+                <w:szCs w:val="24"/>
+                <w:lang w:eastAsia="zh-HK"/>
+              </w:rPr>
+              <w:t>+ reset() : void</w:t>
+            </w:r>
+          </w:p>
+          <w:p>
+            <w:pPr>
+              <w:widowControl/>
+              <w:rPr>
+                <w:szCs w:val="24"/>
+                <w:lang w:eastAsia="zh-HK"/>
+              </w:rPr>
+            </w:pPr>
+            <w:r>
+              <w:rPr>
+                <w:szCs w:val="24"/>
+                <w:lang w:eastAsia="zh-HK"/>
+              </w:rPr>
+              <w:t>+ gridIsEmpty() : boolean</w:t>
+            </w:r>
+          </w:p>
+          <w:p>
+            <w:pPr>
+              <w:widowControl/>
+              <w:rPr>
+                <w:szCs w:val="24"/>
+                <w:lang w:eastAsia="zh-HK"/>
+              </w:rPr>
+            </w:pPr>
+            <w:r>
+              <w:rPr>
+                <w:szCs w:val="24"/>
+                <w:lang w:eastAsia="zh-HK"/>
+              </w:rPr>
+              <w:t>+ gridIsFull() : boolean</w:t>
+            </w:r>
+          </w:p>
+          <w:p>
+            <w:pPr>
+              <w:widowControl/>
+              <w:rPr>
+                <w:szCs w:val="24"/>
+                <w:lang w:eastAsia="zh-HK"/>
+              </w:rPr>
+            </w:pPr>
+            <w:r>
+              <w:rPr>
+                <w:szCs w:val="24"/>
+                <w:lang w:eastAsia="zh-HK"/>
+              </w:rPr>
+              <w:t>+ init() : void</w:t>
+            </w:r>
+          </w:p>
+          <w:p>
+            <w:pPr>
+              <w:widowControl/>
+              <w:rPr>
+                <w:szCs w:val="24"/>
+                <w:lang w:eastAsia="zh-HK"/>
+              </w:rPr>
+            </w:pPr>
+            <w:r>
+              <w:rPr>
+                <w:szCs w:val="24"/>
+                <w:lang w:eastAsia="zh-HK"/>
+              </w:rPr>
+              <w:t>+ convertLetter(char) : int</w:t>
+            </w:r>
+          </w:p>
+          <w:p>
+            <w:pPr>
+              <w:widowControl/>
+              <w:rPr>
+                <w:szCs w:val="24"/>
+                <w:lang w:eastAsia="zh-HK"/>
+              </w:rPr>
+            </w:pPr>
+            <w:r>
+              <w:rPr>
                 <w:rFonts w:hint="eastAsia"/>
                 <w:szCs w:val="24"/>
                 <w:lang w:eastAsia="zh-HK"/>
               </w:rPr>
-            </w:pPr>
+              <w:t>+ mergeTile(</w:t>
+            </w:r>
+            <w:r>
+              <w:rPr>
+                <w:szCs w:val="24"/>
+                <w:lang w:eastAsia="zh-HK"/>
+              </w:rPr>
+              <w:t>char</w:t>
+            </w:r>
             <w:r>
               <w:rPr>
                 <w:rFonts w:hint="eastAsia"/>
                 <w:szCs w:val="24"/>
                 <w:lang w:eastAsia="zh-HK"/>
               </w:rPr>
-              <w:t>+ slideLeft() : void</w:t>
+              <w:t>)</w:t>
+            </w:r>
+            <w:r>
+              <w:rPr>
+                <w:szCs w:val="24"/>
+                <w:lang w:eastAsia="zh-HK"/>
+              </w:rPr>
+              <w:t xml:space="preserve"> : char</w:t>
             </w:r>
           </w:p>
           <w:p>
@@ -2933,10 +2862,18 @@
             </w:pPr>
             <w:r>
               <w:rPr>
-                <w:szCs w:val="24"/>
-                <w:lang w:eastAsia="zh-HK"/>
-              </w:rPr>
-              <w:t>+ slideRight() : void</w:t>
+                <w:rFonts w:hint="eastAsia"/>
+                <w:szCs w:val="24"/>
+                <w:lang w:eastAsia="zh-HK"/>
+              </w:rPr>
+              <w:t xml:space="preserve">+ </w:t>
+            </w:r>
+            <w:r>
+              <w:rPr>
+                <w:szCs w:val="24"/>
+                <w:lang w:eastAsia="zh-HK"/>
+              </w:rPr>
+              <w:t>cloneState () : void</w:t>
             </w:r>
           </w:p>
           <w:p>
@@ -2949,10 +2886,11 @@
             </w:pPr>
             <w:r>
               <w:rPr>
-                <w:szCs w:val="24"/>
-                <w:lang w:eastAsia="zh-HK"/>
-              </w:rPr>
-              <w:t>+ randomFill() : void</w:t>
+                <w:rFonts w:hint="eastAsia"/>
+                <w:szCs w:val="24"/>
+                <w:lang w:eastAsia="zh-HK"/>
+              </w:rPr>
+              <w:t>+ moveValidate() : boolean</w:t>
             </w:r>
           </w:p>
           <w:p>
@@ -2965,10 +2903,18 @@
             </w:pPr>
             <w:r>
               <w:rPr>
-                <w:szCs w:val="24"/>
-                <w:lang w:eastAsia="zh-HK"/>
-              </w:rPr>
-              <w:t>+ gameover() : boolean</w:t>
+                <w:rFonts w:hint="eastAsia"/>
+                <w:szCs w:val="24"/>
+                <w:lang w:eastAsia="zh-HK"/>
+              </w:rPr>
+              <w:t xml:space="preserve">+ </w:t>
+            </w:r>
+            <w:r>
+              <w:rPr>
+                <w:szCs w:val="24"/>
+                <w:lang w:eastAsia="zh-HK"/>
+              </w:rPr>
+              <w:t>addToUndoList() : void</w:t>
             </w:r>
           </w:p>
           <w:p>
@@ -2984,7 +2930,7 @@
                 <w:szCs w:val="24"/>
                 <w:lang w:eastAsia="zh-HK"/>
               </w:rPr>
-              <w:t>+ undo() : void</w:t>
+              <w:t>+ generateCharForRandomFill() : void</w:t>
             </w:r>
           </w:p>
           <w:p>
@@ -3000,222 +2946,20 @@
                 <w:szCs w:val="24"/>
                 <w:lang w:eastAsia="zh-HK"/>
               </w:rPr>
-              <w:t>+ reset() : void</w:t>
+              <w:t xml:space="preserve">+ </w:t>
+            </w:r>
+            <w:r>
+              <w:rPr>
+                <w:szCs w:val="24"/>
+                <w:lang w:eastAsia="zh-HK"/>
+              </w:rPr>
+              <w:t>shuffle(char[]) : void</w:t>
             </w:r>
           </w:p>
           <w:p>
             <w:pPr>
               <w:widowControl/>
               <w:rPr>
-                <w:szCs w:val="24"/>
-                <w:lang w:eastAsia="zh-HK"/>
-              </w:rPr>
-            </w:pPr>
-            <w:r>
-              <w:rPr>
-                <w:szCs w:val="24"/>
-                <w:lang w:eastAsia="zh-HK"/>
-              </w:rPr>
-              <w:t>+ gridIsEmpty() : boolean</w:t>
-            </w:r>
-          </w:p>
-          <w:p>
-            <w:pPr>
-              <w:widowControl/>
-              <w:rPr>
-                <w:szCs w:val="24"/>
-                <w:lang w:eastAsia="zh-HK"/>
-              </w:rPr>
-            </w:pPr>
-            <w:r>
-              <w:rPr>
-                <w:szCs w:val="24"/>
-                <w:lang w:eastAsia="zh-HK"/>
-              </w:rPr>
-              <w:t>+ gridIsFull() : boolean</w:t>
-            </w:r>
-          </w:p>
-          <w:p>
-            <w:pPr>
-              <w:widowControl/>
-              <w:rPr>
-                <w:szCs w:val="24"/>
-                <w:lang w:eastAsia="zh-HK"/>
-              </w:rPr>
-            </w:pPr>
-            <w:r>
-              <w:rPr>
-                <w:szCs w:val="24"/>
-                <w:lang w:eastAsia="zh-HK"/>
-              </w:rPr>
-              <w:t>+ init() : void</w:t>
-            </w:r>
-          </w:p>
-          <w:p>
-            <w:pPr>
-              <w:widowControl/>
-              <w:rPr>
-                <w:szCs w:val="24"/>
-                <w:lang w:eastAsia="zh-HK"/>
-              </w:rPr>
-            </w:pPr>
-            <w:r>
-              <w:rPr>
-                <w:szCs w:val="24"/>
-                <w:lang w:eastAsia="zh-HK"/>
-              </w:rPr>
-              <w:t>+ convertLetter(char) : int</w:t>
-            </w:r>
-          </w:p>
-          <w:p>
-            <w:pPr>
-              <w:widowControl/>
-              <w:rPr>
-                <w:szCs w:val="24"/>
-                <w:lang w:eastAsia="zh-HK"/>
-              </w:rPr>
-            </w:pPr>
-            <w:r>
-              <w:rPr>
-                <w:rFonts w:hint="eastAsia"/>
-                <w:szCs w:val="24"/>
-                <w:lang w:eastAsia="zh-HK"/>
-              </w:rPr>
-              <w:t>+ mergeTile(</w:t>
-            </w:r>
-            <w:r>
-              <w:rPr>
-                <w:szCs w:val="24"/>
-                <w:lang w:eastAsia="zh-HK"/>
-              </w:rPr>
-              <w:t>char</w:t>
-            </w:r>
-            <w:r>
-              <w:rPr>
-                <w:rFonts w:hint="eastAsia"/>
-                <w:szCs w:val="24"/>
-                <w:lang w:eastAsia="zh-HK"/>
-              </w:rPr>
-              <w:t>)</w:t>
-            </w:r>
-            <w:r>
-              <w:rPr>
-                <w:szCs w:val="24"/>
-                <w:lang w:eastAsia="zh-HK"/>
-              </w:rPr>
-              <w:t xml:space="preserve"> : char</w:t>
-            </w:r>
-          </w:p>
-          <w:p>
-            <w:pPr>
-              <w:widowControl/>
-              <w:rPr>
-                <w:szCs w:val="24"/>
-                <w:lang w:eastAsia="zh-HK"/>
-              </w:rPr>
-            </w:pPr>
-            <w:r>
-              <w:rPr>
-                <w:rFonts w:hint="eastAsia"/>
-                <w:szCs w:val="24"/>
-                <w:lang w:eastAsia="zh-HK"/>
-              </w:rPr>
-              <w:t xml:space="preserve">+ </w:t>
-            </w:r>
-            <w:r>
-              <w:rPr>
-                <w:szCs w:val="24"/>
-                <w:lang w:eastAsia="zh-HK"/>
-              </w:rPr>
-              <w:t>cloneState () : void</w:t>
-            </w:r>
-          </w:p>
-          <w:p>
-            <w:pPr>
-              <w:widowControl/>
-              <w:rPr>
-                <w:rFonts w:hint="eastAsia"/>
-                <w:szCs w:val="24"/>
-                <w:lang w:eastAsia="zh-HK"/>
-              </w:rPr>
-            </w:pPr>
-            <w:r>
-              <w:rPr>
-                <w:rFonts w:hint="eastAsia"/>
-                <w:szCs w:val="24"/>
-                <w:lang w:eastAsia="zh-HK"/>
-              </w:rPr>
-              <w:t>+ moveValidate() : boolean</w:t>
-            </w:r>
-          </w:p>
-          <w:p>
-            <w:pPr>
-              <w:widowControl/>
-              <w:rPr>
-                <w:szCs w:val="24"/>
-                <w:lang w:eastAsia="zh-HK"/>
-              </w:rPr>
-            </w:pPr>
-            <w:r>
-              <w:rPr>
-                <w:rFonts w:hint="eastAsia"/>
-                <w:szCs w:val="24"/>
-                <w:lang w:eastAsia="zh-HK"/>
-              </w:rPr>
-              <w:t xml:space="preserve">+ </w:t>
-            </w:r>
-            <w:r>
-              <w:rPr>
-                <w:szCs w:val="24"/>
-                <w:lang w:eastAsia="zh-HK"/>
-              </w:rPr>
-              <w:t>addToUndoList() : void</w:t>
-            </w:r>
-          </w:p>
-          <w:p>
-            <w:pPr>
-              <w:widowControl/>
-              <w:rPr>
-                <w:szCs w:val="24"/>
-                <w:lang w:eastAsia="zh-HK"/>
-              </w:rPr>
-            </w:pPr>
-            <w:r>
-              <w:rPr>
-                <w:szCs w:val="24"/>
-                <w:lang w:eastAsia="zh-HK"/>
-              </w:rPr>
-              <w:t>+ generateCharForRandomFill() : void</w:t>
-            </w:r>
-          </w:p>
-          <w:p>
-            <w:pPr>
-              <w:widowControl/>
-              <w:rPr>
-                <w:szCs w:val="24"/>
-                <w:lang w:eastAsia="zh-HK"/>
-              </w:rPr>
-            </w:pPr>
-            <w:r>
-              <w:rPr>
-                <w:szCs w:val="24"/>
-                <w:lang w:eastAsia="zh-HK"/>
-              </w:rPr>
-              <w:t xml:space="preserve">+ </w:t>
-            </w:r>
-            <w:r>
-              <w:rPr>
-                <w:szCs w:val="24"/>
-                <w:lang w:eastAsia="zh-HK"/>
-              </w:rPr>
-              <w:t>shuffle(char[]) : void</w:t>
-            </w:r>
-          </w:p>
-          <w:p>
-            <w:pPr>
-              <w:widowControl/>
-              <w:rPr>
-                <w:rFonts w:hint="eastAsia"/>
                 <w:szCs w:val="24"/>
                 <w:lang w:eastAsia="zh-HK"/>
               </w:rPr>
@@ -3233,7 +2977,7 @@
     </w:tbl>
     <w:tbl>
       <w:tblPr>
-        <w:tblStyle w:val="a3"/>
+        <w:tblStyle w:val="TableGrid"/>
         <w:tblpPr w:leftFromText="180" w:rightFromText="180" w:vertAnchor="page" w:horzAnchor="page" w:tblpX="7384" w:tblpY="901"/>
         <w:tblW w:w="0" w:type="auto"/>
         <w:tblLook w:val="04A0" w:firstRow="1" w:lastRow="0" w:firstColumn="1" w:lastColumn="0" w:noHBand="0" w:noVBand="1"/>
@@ -3335,18 +3079,34 @@
       <w:pPr>
         <w:widowControl/>
         <w:rPr>
+          <w:rFonts w:eastAsia="SimSun"/>
+          <w:szCs w:val="24"/>
+          <w:lang w:eastAsia="zh-CN"/>
+        </w:rPr>
+      </w:pPr>
+      <w:r>
+        <w:rPr>
           <w:rFonts w:eastAsia="SimSun" w:hint="eastAsia"/>
           <w:szCs w:val="24"/>
           <w:lang w:eastAsia="zh-CN"/>
         </w:rPr>
-      </w:pPr>
+        <w:t xml:space="preserve">      </w:t>
+      </w:r>
+      <w:r>
+        <w:rPr>
+          <w:rFonts w:eastAsia="SimSun"/>
+          <w:szCs w:val="24"/>
+          <w:lang w:eastAsia="zh-CN"/>
+        </w:rPr>
+        <w:t xml:space="preserve"> </w:t>
+      </w:r>
       <w:r>
         <w:rPr>
           <w:rFonts w:eastAsia="SimSun" w:hint="eastAsia"/>
           <w:szCs w:val="24"/>
           <w:lang w:eastAsia="zh-CN"/>
         </w:rPr>
-        <w:t xml:space="preserve">      </w:t>
+        <w:t>&lt;&lt;</w:t>
       </w:r>
       <w:r>
         <w:rPr>
@@ -3354,33 +3114,7 @@
           <w:szCs w:val="24"/>
           <w:lang w:eastAsia="zh-CN"/>
         </w:rPr>
-        <w:t xml:space="preserve"> </w:t>
-      </w:r>
-      <w:r>
-        <w:rPr>
-          <w:rFonts w:eastAsia="SimSun" w:hint="eastAsia"/>
-          <w:szCs w:val="24"/>
-          <w:lang w:eastAsia="zh-CN"/>
-        </w:rPr>
-        <w:t>&lt;&lt;</w:t>
-      </w:r>
-      <w:proofErr w:type="gramStart"/>
-      <w:r>
-        <w:rPr>
-          <w:rFonts w:eastAsia="SimSun"/>
-          <w:szCs w:val="24"/>
-          <w:lang w:eastAsia="zh-CN"/>
-        </w:rPr>
-        <w:t>use</w:t>
-      </w:r>
-      <w:proofErr w:type="gramEnd"/>
-      <w:r>
-        <w:rPr>
-          <w:rFonts w:eastAsia="SimSun"/>
-          <w:szCs w:val="24"/>
-          <w:lang w:eastAsia="zh-CN"/>
-        </w:rPr>
-        <w:t>&gt;&gt;</w:t>
+        <w:t>use&gt;&gt;</w:t>
       </w:r>
     </w:p>
     <w:p>
@@ -3394,11 +3128,12 @@
       <w:r>
         <w:rPr>
           <w:noProof/>
+          <w:lang w:eastAsia="en-US"/>
         </w:rPr>
         <mc:AlternateContent>
           <mc:Choice Requires="wps">
             <w:drawing>
-              <wp:anchor distT="0" distB="0" distL="114300" distR="114300" simplePos="0" relativeHeight="251632640" behindDoc="0" locked="0" layoutInCell="1" allowOverlap="1" wp14:anchorId="18649EB1" wp14:editId="6728B3C8">
+              <wp:anchor distT="0" distB="0" distL="114300" distR="114300" simplePos="0" relativeHeight="251632640" behindDoc="0" locked="0" layoutInCell="1" allowOverlap="1" wp14:anchorId="0C111CA5" wp14:editId="07849573">
                 <wp:simplePos x="0" y="0"/>
                 <wp:positionH relativeFrom="column">
                   <wp:posOffset>-104775</wp:posOffset>
@@ -3506,7 +3241,7 @@
     </w:p>
     <w:tbl>
       <w:tblPr>
-        <w:tblStyle w:val="a3"/>
+        <w:tblStyle w:val="TableGrid"/>
         <w:tblpPr w:leftFromText="180" w:rightFromText="180" w:vertAnchor="page" w:horzAnchor="page" w:tblpX="7358" w:tblpY="2476"/>
         <w:tblW w:w="0" w:type="auto"/>
         <w:tblLook w:val="04A0" w:firstRow="1" w:lastRow="0" w:firstColumn="1" w:lastColumn="0" w:noHBand="0" w:noVBand="1"/>
@@ -3524,7 +3259,6 @@
               <w:widowControl/>
               <w:jc w:val="center"/>
               <w:rPr>
-                <w:rFonts w:hint="eastAsia"/>
                 <w:szCs w:val="24"/>
                 <w:lang w:eastAsia="zh-HK"/>
               </w:rPr>
@@ -3551,7 +3285,6 @@
               <w:widowControl/>
               <w:jc w:val="center"/>
               <w:rPr>
-                <w:rFonts w:hint="eastAsia"/>
                 <w:b/>
                 <w:szCs w:val="24"/>
                 <w:lang w:eastAsia="zh-HK"/>
@@ -3680,17 +3413,16 @@
             <w:pPr>
               <w:widowControl/>
               <w:rPr>
+                <w:szCs w:val="24"/>
+                <w:lang w:eastAsia="zh-HK"/>
+              </w:rPr>
+            </w:pPr>
+            <w:r>
+              <w:rPr>
                 <w:rFonts w:hint="eastAsia"/>
                 <w:szCs w:val="24"/>
                 <w:lang w:eastAsia="zh-HK"/>
               </w:rPr>
-            </w:pPr>
-            <w:r>
-              <w:rPr>
-                <w:rFonts w:hint="eastAsia"/>
-                <w:szCs w:val="24"/>
-                <w:lang w:eastAsia="zh-HK"/>
-              </w:rPr>
               <w:t>+ ArrayQueue()</w:t>
             </w:r>
           </w:p>
@@ -3786,11 +3518,12 @@
               <w:rPr>
                 <w:noProof/>
                 <w:szCs w:val="24"/>
+                <w:lang w:eastAsia="en-US"/>
               </w:rPr>
               <mc:AlternateContent>
                 <mc:Choice Requires="wps">
                   <w:drawing>
-                    <wp:anchor distT="0" distB="0" distL="114300" distR="114300" simplePos="0" relativeHeight="251662848" behindDoc="0" locked="0" layoutInCell="1" allowOverlap="1">
+                    <wp:anchor distT="0" distB="0" distL="114300" distR="114300" simplePos="0" relativeHeight="251662848" behindDoc="0" locked="0" layoutInCell="1" allowOverlap="1" wp14:anchorId="04661667" wp14:editId="5B7614AE">
                       <wp:simplePos x="0" y="0"/>
                       <wp:positionH relativeFrom="column">
                         <wp:posOffset>1710055</wp:posOffset>
@@ -3862,7 +3595,6 @@
             <w:pPr>
               <w:widowControl/>
               <w:rPr>
-                <w:rFonts w:hint="eastAsia"/>
                 <w:szCs w:val="24"/>
                 <w:lang w:eastAsia="zh-HK"/>
               </w:rPr>
@@ -3900,7 +3632,7 @@
       <w:pPr>
         <w:widowControl/>
         <w:rPr>
-          <w:rFonts w:eastAsia="SimSun" w:hint="eastAsia"/>
+          <w:rFonts w:eastAsia="SimSun"/>
           <w:szCs w:val="24"/>
           <w:lang w:eastAsia="zh-CN"/>
         </w:rPr>
@@ -3908,11 +3640,12 @@
       <w:r>
         <w:rPr>
           <w:noProof/>
+          <w:lang w:eastAsia="en-US"/>
         </w:rPr>
         <mc:AlternateContent>
           <mc:Choice Requires="wps">
             <w:drawing>
-              <wp:anchor distT="0" distB="0" distL="114300" distR="114300" simplePos="0" relativeHeight="251639808" behindDoc="0" locked="0" layoutInCell="1" allowOverlap="1" wp14:anchorId="65C5D8F2" wp14:editId="7220AFFA">
+              <wp:anchor distT="0" distB="0" distL="114300" distR="114300" simplePos="0" relativeHeight="251639808" behindDoc="0" locked="0" layoutInCell="1" allowOverlap="1" wp14:anchorId="5C0437F1" wp14:editId="28E30580">
                 <wp:simplePos x="0" y="0"/>
                 <wp:positionH relativeFrom="column">
                   <wp:posOffset>1438275</wp:posOffset>
@@ -4115,11 +3848,12 @@
         <w:rPr>
           <w:noProof/>
           <w:szCs w:val="24"/>
+          <w:lang w:eastAsia="en-US"/>
         </w:rPr>
         <mc:AlternateContent>
           <mc:Choice Requires="wps">
             <w:drawing>
-              <wp:anchor distT="0" distB="0" distL="114300" distR="114300" simplePos="0" relativeHeight="251698176" behindDoc="0" locked="0" layoutInCell="1" allowOverlap="1" wp14:anchorId="06314262" wp14:editId="2ACC5EBA">
+              <wp:anchor distT="0" distB="0" distL="114300" distR="114300" simplePos="0" relativeHeight="251698176" behindDoc="0" locked="0" layoutInCell="1" allowOverlap="1" wp14:anchorId="2856B706" wp14:editId="21B82B83">
                 <wp:simplePos x="0" y="0"/>
                 <wp:positionH relativeFrom="column">
                   <wp:posOffset>4111624</wp:posOffset>
@@ -4199,7 +3933,7 @@
       <w:pPr>
         <w:widowControl/>
         <w:rPr>
-          <w:rFonts w:eastAsia="SimSun" w:hint="eastAsia"/>
+          <w:rFonts w:eastAsia="SimSun"/>
           <w:szCs w:val="24"/>
           <w:lang w:eastAsia="zh-CN"/>
         </w:rPr>
@@ -4219,7 +3953,7 @@
       <w:pPr>
         <w:widowControl/>
         <w:rPr>
-          <w:rFonts w:eastAsia="SimSun" w:hint="eastAsia"/>
+          <w:rFonts w:eastAsia="SimSun"/>
           <w:szCs w:val="24"/>
           <w:lang w:eastAsia="zh-CN"/>
         </w:rPr>
@@ -4229,7 +3963,6 @@
       <w:pPr>
         <w:widowControl/>
         <w:rPr>
-          <w:rFonts w:hint="eastAsia"/>
           <w:szCs w:val="24"/>
           <w:lang w:eastAsia="zh-HK"/>
         </w:rPr>
@@ -4237,11 +3970,12 @@
       <w:r>
         <w:rPr>
           <w:noProof/>
+          <w:lang w:eastAsia="en-US"/>
         </w:rPr>
         <mc:AlternateContent>
           <mc:Choice Requires="wps">
             <w:drawing>
-              <wp:anchor distT="0" distB="0" distL="114300" distR="114300" simplePos="0" relativeHeight="251641856" behindDoc="0" locked="0" layoutInCell="1" allowOverlap="1" wp14:anchorId="7F67A389" wp14:editId="45F9B59B">
+              <wp:anchor distT="0" distB="0" distL="114300" distR="114300" simplePos="0" relativeHeight="251641856" behindDoc="0" locked="0" layoutInCell="1" allowOverlap="1" wp14:anchorId="3169FB43" wp14:editId="49D8F56F">
                 <wp:simplePos x="0" y="0"/>
                 <wp:positionH relativeFrom="column">
                   <wp:posOffset>1101725</wp:posOffset>
@@ -4306,11 +4040,12 @@
       <w:r>
         <w:rPr>
           <w:noProof/>
+          <w:lang w:eastAsia="en-US"/>
         </w:rPr>
         <mc:AlternateContent>
           <mc:Choice Requires="wps">
             <w:drawing>
-              <wp:anchor distT="0" distB="0" distL="114300" distR="114300" simplePos="0" relativeHeight="251640832" behindDoc="0" locked="0" layoutInCell="1" allowOverlap="1" wp14:anchorId="3B23FF7D" wp14:editId="6F0D1F5F">
+              <wp:anchor distT="0" distB="0" distL="114300" distR="114300" simplePos="0" relativeHeight="251640832" behindDoc="0" locked="0" layoutInCell="1" allowOverlap="1" wp14:anchorId="234C70BA" wp14:editId="468D5B66">
                 <wp:simplePos x="0" y="0"/>
                 <wp:positionH relativeFrom="column">
                   <wp:posOffset>1073150</wp:posOffset>
@@ -4369,11 +4104,12 @@
       <w:r>
         <w:rPr>
           <w:noProof/>
+          <w:lang w:eastAsia="en-US"/>
         </w:rPr>
         <mc:AlternateContent>
           <mc:Choice Requires="wps">
             <w:drawing>
-              <wp:anchor distT="0" distB="0" distL="114300" distR="114300" simplePos="0" relativeHeight="251626496" behindDoc="0" locked="0" layoutInCell="1" allowOverlap="1" wp14:anchorId="41AB4298" wp14:editId="622691EA">
+              <wp:anchor distT="0" distB="0" distL="114300" distR="114300" simplePos="0" relativeHeight="251626496" behindDoc="0" locked="0" layoutInCell="1" allowOverlap="1" wp14:anchorId="37F82B00" wp14:editId="46967BC3">
                 <wp:simplePos x="0" y="0"/>
                 <wp:positionH relativeFrom="column">
                   <wp:posOffset>1457325</wp:posOffset>
@@ -4451,7 +4187,7 @@
     </w:p>
     <w:tbl>
       <w:tblPr>
-        <w:tblStyle w:val="a3"/>
+        <w:tblStyle w:val="TableGrid"/>
         <w:tblW w:w="0" w:type="auto"/>
         <w:tblInd w:w="2802" w:type="dxa"/>
         <w:tblLook w:val="04A0" w:firstRow="1" w:lastRow="0" w:firstColumn="1" w:lastColumn="0" w:noHBand="0" w:noVBand="1"/>
@@ -4515,8 +4251,6 @@
             </w:pPr>
           </w:p>
         </w:tc>
-        <w:bookmarkStart w:id="0" w:name="_GoBack"/>
-        <w:bookmarkEnd w:id="0"/>
       </w:tr>
     </w:tbl>
     <w:p>
@@ -4531,11 +4265,12 @@
         <w:rPr>
           <w:noProof/>
           <w:szCs w:val="24"/>
+          <w:lang w:eastAsia="en-US"/>
         </w:rPr>
         <mc:AlternateContent>
           <mc:Choice Requires="wpg">
             <w:drawing>
-              <wp:anchor distT="0" distB="0" distL="114300" distR="114300" simplePos="0" relativeHeight="251619328" behindDoc="0" locked="0" layoutInCell="1" allowOverlap="1" wp14:anchorId="0900DAE4" wp14:editId="00DA0E0F">
+              <wp:anchor distT="0" distB="0" distL="114300" distR="114300" simplePos="0" relativeHeight="251619328" behindDoc="0" locked="0" layoutInCell="1" allowOverlap="1" wp14:anchorId="1616BCBD" wp14:editId="01534A6C">
                 <wp:simplePos x="0" y="0"/>
                 <wp:positionH relativeFrom="column">
                   <wp:posOffset>2416175</wp:posOffset>
@@ -4683,7 +4418,6 @@
         </w:rPr>
         <w:t>&lt;&lt;</w:t>
       </w:r>
-      <w:proofErr w:type="gramStart"/>
       <w:r>
         <w:rPr>
           <w:rFonts w:eastAsia="SimSun"/>
@@ -4692,7 +4426,6 @@
         </w:rPr>
         <w:t>use</w:t>
       </w:r>
-      <w:proofErr w:type="gramEnd"/>
       <w:r>
         <w:rPr>
           <w:rFonts w:eastAsia="SimSun" w:hint="eastAsia"/>
@@ -4706,7 +4439,6 @@
       <w:pPr>
         <w:widowControl/>
         <w:rPr>
-          <w:rFonts w:hint="eastAsia"/>
           <w:szCs w:val="24"/>
           <w:lang w:eastAsia="zh-HK"/>
         </w:rPr>
@@ -4714,11 +4446,12 @@
       <w:r>
         <w:rPr>
           <w:noProof/>
+          <w:lang w:eastAsia="en-US"/>
         </w:rPr>
         <mc:AlternateContent>
           <mc:Choice Requires="wps">
             <w:drawing>
-              <wp:anchor distT="0" distB="0" distL="114300" distR="114300" simplePos="0" relativeHeight="251652096" behindDoc="0" locked="0" layoutInCell="1" allowOverlap="1" wp14:anchorId="485A15E3" wp14:editId="43068766">
+              <wp:anchor distT="0" distB="0" distL="114300" distR="114300" simplePos="0" relativeHeight="251652096" behindDoc="0" locked="0" layoutInCell="1" allowOverlap="1" wp14:anchorId="735AC7B4" wp14:editId="7CAC469D">
                 <wp:simplePos x="0" y="0"/>
                 <wp:positionH relativeFrom="column">
                   <wp:posOffset>3543300</wp:posOffset>
@@ -4797,11 +4530,12 @@
         <w:rPr>
           <w:noProof/>
           <w:szCs w:val="24"/>
+          <w:lang w:eastAsia="en-US"/>
         </w:rPr>
         <mc:AlternateContent>
           <mc:Choice Requires="wps">
             <w:drawing>
-              <wp:anchor distT="0" distB="0" distL="114300" distR="114300" simplePos="0" relativeHeight="251723776" behindDoc="0" locked="0" layoutInCell="1" allowOverlap="1" wp14:anchorId="6C852281" wp14:editId="4A898F85">
+              <wp:anchor distT="0" distB="0" distL="114300" distR="114300" simplePos="0" relativeHeight="251723776" behindDoc="0" locked="0" layoutInCell="1" allowOverlap="1" wp14:anchorId="781DF4EF" wp14:editId="304A776D">
                 <wp:simplePos x="0" y="0"/>
                 <wp:positionH relativeFrom="column">
                   <wp:posOffset>3781425</wp:posOffset>
@@ -4870,7 +4604,7 @@
     </w:p>
     <w:tbl>
       <w:tblPr>
-        <w:tblStyle w:val="a3"/>
+        <w:tblStyle w:val="TableGrid"/>
         <w:tblW w:w="0" w:type="auto"/>
         <w:tblInd w:w="2802" w:type="dxa"/>
         <w:tblLook w:val="04A0" w:firstRow="1" w:lastRow="0" w:firstColumn="1" w:lastColumn="0" w:noHBand="0" w:noVBand="1"/>
@@ -4980,7 +4714,6 @@
       <w:pPr>
         <w:widowControl/>
         <w:rPr>
-          <w:rFonts w:hint="eastAsia"/>
           <w:szCs w:val="24"/>
           <w:lang w:eastAsia="zh-HK"/>
         </w:rPr>
@@ -4988,11 +4721,12 @@
       <w:r>
         <w:rPr>
           <w:noProof/>
+          <w:lang w:eastAsia="en-US"/>
         </w:rPr>
         <mc:AlternateContent>
           <mc:Choice Requires="wps">
             <w:drawing>
-              <wp:anchor distT="0" distB="0" distL="114300" distR="114300" simplePos="0" relativeHeight="251655680" behindDoc="0" locked="0" layoutInCell="1" allowOverlap="1">
+              <wp:anchor distT="0" distB="0" distL="114300" distR="114300" simplePos="0" relativeHeight="251655680" behindDoc="0" locked="0" layoutInCell="1" allowOverlap="1" wp14:anchorId="33D45B27" wp14:editId="74B9B6BD">
                 <wp:simplePos x="0" y="0"/>
                 <wp:positionH relativeFrom="column">
                   <wp:posOffset>1063625</wp:posOffset>
@@ -5054,11 +4788,12 @@
       <w:r>
         <w:rPr>
           <w:noProof/>
+          <w:lang w:eastAsia="en-US"/>
         </w:rPr>
         <mc:AlternateContent>
           <mc:Choice Requires="wps">
             <w:drawing>
-              <wp:anchor distT="0" distB="0" distL="114300" distR="114300" simplePos="0" relativeHeight="251727872" behindDoc="0" locked="0" layoutInCell="1" allowOverlap="1" wp14:anchorId="36E09E36" wp14:editId="622249F8">
+              <wp:anchor distT="0" distB="0" distL="114300" distR="114300" simplePos="0" relativeHeight="251727872" behindDoc="0" locked="0" layoutInCell="1" allowOverlap="1" wp14:anchorId="13A46D1E" wp14:editId="25FAE680">
                 <wp:simplePos x="0" y="0"/>
                 <wp:positionH relativeFrom="column">
                   <wp:posOffset>3533775</wp:posOffset>
@@ -5137,11 +4872,12 @@
         <w:rPr>
           <w:noProof/>
           <w:szCs w:val="24"/>
+          <w:lang w:eastAsia="en-US"/>
         </w:rPr>
         <mc:AlternateContent>
           <mc:Choice Requires="wps">
             <w:drawing>
-              <wp:anchor distT="0" distB="0" distL="114300" distR="114300" simplePos="0" relativeHeight="251713536" behindDoc="0" locked="0" layoutInCell="1" allowOverlap="1" wp14:anchorId="6B6AE14C" wp14:editId="7E520011">
+              <wp:anchor distT="0" distB="0" distL="114300" distR="114300" simplePos="0" relativeHeight="251713536" behindDoc="0" locked="0" layoutInCell="1" allowOverlap="1" wp14:anchorId="256984BC" wp14:editId="5C15D7AB">
                 <wp:simplePos x="0" y="0"/>
                 <wp:positionH relativeFrom="column">
                   <wp:posOffset>3797300</wp:posOffset>
@@ -5210,7 +4946,7 @@
     </w:p>
     <w:tbl>
       <w:tblPr>
-        <w:tblStyle w:val="a3"/>
+        <w:tblStyle w:val="TableGrid"/>
         <w:tblW w:w="0" w:type="auto"/>
         <w:tblInd w:w="2802" w:type="dxa"/>
         <w:tblLook w:val="04A0" w:firstRow="1" w:lastRow="0" w:firstColumn="1" w:lastColumn="0" w:noHBand="0" w:noVBand="1"/>
@@ -5292,14 +5028,7 @@
                 <w:szCs w:val="24"/>
                 <w:lang w:eastAsia="zh-HK"/>
               </w:rPr>
-              <w:t xml:space="preserve"> </w:t>
-            </w:r>
-            <w:r>
-              <w:rPr>
-                <w:szCs w:val="24"/>
-                <w:lang w:eastAsia="zh-HK"/>
-              </w:rPr>
-              <w:t>()</w:t>
+              <w:t xml:space="preserve"> ()</w:t>
             </w:r>
           </w:p>
         </w:tc>
@@ -5313,15 +5042,6 @@
           <w:lang w:eastAsia="zh-HK"/>
         </w:rPr>
       </w:pPr>
-    </w:p>
-    <w:p>
-      <w:pPr>
-        <w:widowControl/>
-        <w:rPr>
-          <w:szCs w:val="24"/>
-          <w:lang w:eastAsia="zh-HK"/>
-        </w:rPr>
-      </w:pPr>
       <w:r>
         <w:rPr>
           <w:szCs w:val="24"/>
@@ -5334,9 +5054,1366 @@
       <w:pPr>
         <w:widowControl/>
         <w:rPr>
-          <w:rFonts w:hint="eastAsia"/>
-          <w:szCs w:val="24"/>
-          <w:lang w:eastAsia="zh-HK"/>
+          <w:szCs w:val="24"/>
+          <w:lang w:eastAsia="zh-HK"/>
+        </w:rPr>
+      </w:pPr>
+      <w:r>
+        <w:rPr>
+          <w:szCs w:val="24"/>
+          <w:lang w:eastAsia="zh-HK"/>
+        </w:rPr>
+        <w:lastRenderedPageBreak/>
+        <w:t>VARIABLE DESCRIPTION</w:t>
+      </w:r>
+    </w:p>
+    <w:p>
+      <w:pPr>
+        <w:widowControl/>
+        <w:rPr>
+          <w:szCs w:val="24"/>
+          <w:lang w:eastAsia="zh-HK"/>
+        </w:rPr>
+      </w:pPr>
+      <w:r>
+        <w:rPr>
+          <w:szCs w:val="24"/>
+          <w:lang w:eastAsia="zh-HK"/>
+        </w:rPr>
+        <w:tab/>
+        <w:t>null_char : char</w:t>
+      </w:r>
+    </w:p>
+    <w:p>
+      <w:pPr>
+        <w:widowControl/>
+        <w:ind w:left="480" w:firstLine="480"/>
+        <w:rPr>
+          <w:szCs w:val="24"/>
+        </w:rPr>
+      </w:pPr>
+      <w:r>
+        <w:rPr>
+          <w:szCs w:val="24"/>
+          <w:lang w:eastAsia="zh-HK"/>
+        </w:rPr>
+        <w:t xml:space="preserve">It </w:t>
+      </w:r>
+      <w:r>
+        <w:rPr>
+          <w:szCs w:val="24"/>
+        </w:rPr>
+        <w:t xml:space="preserve">represents the null value of char. In Java, we can not compare char with null directly. Thus, I use this </w:t>
+      </w:r>
+      <w:r>
+        <w:rPr>
+          <w:szCs w:val="24"/>
+        </w:rPr>
+        <w:t xml:space="preserve">‘\u0000’ </w:t>
+      </w:r>
+      <w:r>
+        <w:rPr>
+          <w:szCs w:val="24"/>
+        </w:rPr>
+        <w:t xml:space="preserve">to indicate the null value of char. It is </w:t>
+      </w:r>
+      <w:r>
+        <w:rPr>
+          <w:szCs w:val="24"/>
+        </w:rPr>
+        <w:t xml:space="preserve">a </w:t>
+      </w:r>
+      <w:r>
+        <w:rPr>
+          <w:szCs w:val="24"/>
+        </w:rPr>
+        <w:t>constant value.</w:t>
+      </w:r>
+    </w:p>
+    <w:p>
+      <w:pPr>
+        <w:widowControl/>
+        <w:rPr>
+          <w:szCs w:val="24"/>
+        </w:rPr>
+      </w:pPr>
+      <w:r>
+        <w:rPr>
+          <w:szCs w:val="24"/>
+        </w:rPr>
+        <w:tab/>
+      </w:r>
+    </w:p>
+    <w:p>
+      <w:pPr>
+        <w:widowControl/>
+        <w:rPr>
+          <w:szCs w:val="24"/>
+        </w:rPr>
+      </w:pPr>
+      <w:r>
+        <w:rPr>
+          <w:szCs w:val="24"/>
+        </w:rPr>
+        <w:tab/>
+        <w:t>grid_with : int</w:t>
+      </w:r>
+    </w:p>
+    <w:p>
+      <w:pPr>
+        <w:widowControl/>
+        <w:rPr>
+          <w:szCs w:val="24"/>
+        </w:rPr>
+      </w:pPr>
+      <w:r>
+        <w:rPr>
+          <w:szCs w:val="24"/>
+        </w:rPr>
+        <w:tab/>
+      </w:r>
+      <w:r>
+        <w:rPr>
+          <w:szCs w:val="24"/>
+        </w:rPr>
+        <w:tab/>
+        <w:t xml:space="preserve">A </w:t>
+      </w:r>
+      <w:r>
+        <w:rPr>
+          <w:szCs w:val="24"/>
+        </w:rPr>
+        <w:t>constant</w:t>
+      </w:r>
+      <w:r>
+        <w:rPr>
+          <w:szCs w:val="24"/>
+        </w:rPr>
+        <w:t xml:space="preserve"> value of grid width</w:t>
+      </w:r>
+      <w:r>
+        <w:rPr>
+          <w:szCs w:val="24"/>
+        </w:rPr>
+        <w:t xml:space="preserve"> is 4</w:t>
+      </w:r>
+      <w:r>
+        <w:rPr>
+          <w:szCs w:val="24"/>
+        </w:rPr>
+        <w:t>.</w:t>
+      </w:r>
+    </w:p>
+    <w:p>
+      <w:pPr>
+        <w:widowControl/>
+        <w:rPr>
+          <w:szCs w:val="24"/>
+        </w:rPr>
+      </w:pPr>
+      <w:r>
+        <w:rPr>
+          <w:szCs w:val="24"/>
+        </w:rPr>
+        <w:tab/>
+      </w:r>
+    </w:p>
+    <w:p>
+      <w:pPr>
+        <w:widowControl/>
+        <w:rPr>
+          <w:szCs w:val="24"/>
+        </w:rPr>
+      </w:pPr>
+      <w:r>
+        <w:rPr>
+          <w:szCs w:val="24"/>
+        </w:rPr>
+        <w:tab/>
+      </w:r>
+      <w:r>
+        <w:rPr>
+          <w:szCs w:val="24"/>
+        </w:rPr>
+        <w:t>u</w:t>
+      </w:r>
+      <w:r>
+        <w:rPr>
+          <w:szCs w:val="24"/>
+        </w:rPr>
+        <w:t>ndo_list_size : int</w:t>
+      </w:r>
+    </w:p>
+    <w:p>
+      <w:pPr>
+        <w:widowControl/>
+        <w:rPr>
+          <w:szCs w:val="24"/>
+        </w:rPr>
+      </w:pPr>
+      <w:r>
+        <w:rPr>
+          <w:szCs w:val="24"/>
+        </w:rPr>
+        <w:tab/>
+      </w:r>
+      <w:r>
+        <w:rPr>
+          <w:szCs w:val="24"/>
+        </w:rPr>
+        <w:tab/>
+        <w:t>A constant value of the undo list size is 20.</w:t>
+      </w:r>
+    </w:p>
+    <w:p>
+      <w:pPr>
+        <w:widowControl/>
+        <w:rPr>
+          <w:szCs w:val="24"/>
+        </w:rPr>
+      </w:pPr>
+    </w:p>
+    <w:p>
+      <w:pPr>
+        <w:widowControl/>
+        <w:rPr>
+          <w:szCs w:val="24"/>
+        </w:rPr>
+      </w:pPr>
+      <w:r>
+        <w:rPr>
+          <w:szCs w:val="24"/>
+        </w:rPr>
+        <w:tab/>
+        <w:t>randomFillChar_array_size : int</w:t>
+      </w:r>
+    </w:p>
+    <w:p>
+      <w:pPr>
+        <w:widowControl/>
+        <w:ind w:left="480" w:firstLine="600"/>
+        <w:rPr>
+          <w:szCs w:val="24"/>
+        </w:rPr>
+      </w:pPr>
+      <w:r>
+        <w:rPr>
+          <w:szCs w:val="24"/>
+        </w:rPr>
+        <w:t xml:space="preserve">I use an array to store the shuffled </w:t>
+      </w:r>
+      <w:r>
+        <w:rPr>
+          <w:szCs w:val="24"/>
+        </w:rPr>
+        <w:t>value</w:t>
+      </w:r>
+      <w:r>
+        <w:rPr>
+          <w:szCs w:val="24"/>
+        </w:rPr>
+        <w:t xml:space="preserve"> and </w:t>
+      </w:r>
+      <w:r>
+        <w:rPr>
+          <w:szCs w:val="24"/>
+        </w:rPr>
+        <w:t>its</w:t>
+      </w:r>
+      <w:r>
+        <w:rPr>
+          <w:szCs w:val="24"/>
+        </w:rPr>
+        <w:t xml:space="preserve"> size is 50. It is a constant value.</w:t>
+      </w:r>
+    </w:p>
+    <w:p>
+      <w:pPr>
+        <w:widowControl/>
+        <w:rPr>
+          <w:szCs w:val="24"/>
+        </w:rPr>
+      </w:pPr>
+    </w:p>
+    <w:p>
+      <w:pPr>
+        <w:widowControl/>
+        <w:rPr>
+          <w:szCs w:val="24"/>
+          <w:lang w:eastAsia="zh-HK"/>
+        </w:rPr>
+      </w:pPr>
+      <w:r>
+        <w:rPr>
+          <w:szCs w:val="24"/>
+        </w:rPr>
+        <w:tab/>
+      </w:r>
+      <w:r>
+        <w:rPr>
+          <w:szCs w:val="24"/>
+          <w:lang w:eastAsia="zh-HK"/>
+        </w:rPr>
+        <w:t>alphabet</w:t>
+      </w:r>
+      <w:r>
+        <w:rPr>
+          <w:szCs w:val="24"/>
+          <w:lang w:eastAsia="zh-HK"/>
+        </w:rPr>
+        <w:t xml:space="preserve"> : char[]</w:t>
+      </w:r>
+    </w:p>
+    <w:p>
+      <w:pPr>
+        <w:widowControl/>
+        <w:tabs>
+          <w:tab w:val="left" w:pos="480"/>
+          <w:tab w:val="left" w:pos="960"/>
+          <w:tab w:val="left" w:pos="1440"/>
+          <w:tab w:val="left" w:pos="1920"/>
+          <w:tab w:val="left" w:pos="2400"/>
+          <w:tab w:val="left" w:pos="2880"/>
+          <w:tab w:val="center" w:pos="5386"/>
+        </w:tabs>
+        <w:rPr>
+          <w:szCs w:val="24"/>
+        </w:rPr>
+      </w:pPr>
+      <w:r>
+        <w:rPr>
+          <w:szCs w:val="24"/>
+          <w:lang w:eastAsia="zh-HK"/>
+        </w:rPr>
+        <w:tab/>
+      </w:r>
+      <w:r>
+        <w:rPr>
+          <w:szCs w:val="24"/>
+          <w:lang w:eastAsia="zh-HK"/>
+        </w:rPr>
+        <w:tab/>
+      </w:r>
+      <w:r>
+        <w:rPr>
+          <w:szCs w:val="24"/>
+          <w:lang w:eastAsia="zh-HK"/>
+        </w:rPr>
+        <w:t>This array stores the 26</w:t>
+      </w:r>
+      <w:r>
+        <w:rPr>
+          <w:szCs w:val="24"/>
+        </w:rPr>
+        <w:t xml:space="preserve"> letters of the alphabet. It is a constant value.</w:t>
+      </w:r>
+    </w:p>
+    <w:p>
+      <w:pPr>
+        <w:widowControl/>
+        <w:tabs>
+          <w:tab w:val="left" w:pos="480"/>
+          <w:tab w:val="left" w:pos="960"/>
+          <w:tab w:val="left" w:pos="1440"/>
+          <w:tab w:val="left" w:pos="1920"/>
+          <w:tab w:val="left" w:pos="2400"/>
+          <w:tab w:val="left" w:pos="2880"/>
+          <w:tab w:val="center" w:pos="5386"/>
+        </w:tabs>
+        <w:rPr>
+          <w:szCs w:val="24"/>
+        </w:rPr>
+      </w:pPr>
+    </w:p>
+    <w:p>
+      <w:pPr>
+        <w:widowControl/>
+        <w:tabs>
+          <w:tab w:val="left" w:pos="480"/>
+          <w:tab w:val="left" w:pos="960"/>
+          <w:tab w:val="left" w:pos="1440"/>
+          <w:tab w:val="left" w:pos="1920"/>
+          <w:tab w:val="left" w:pos="2400"/>
+          <w:tab w:val="left" w:pos="2880"/>
+          <w:tab w:val="center" w:pos="5386"/>
+        </w:tabs>
+        <w:rPr>
+          <w:szCs w:val="24"/>
+        </w:rPr>
+      </w:pPr>
+      <w:r>
+        <w:rPr>
+          <w:szCs w:val="24"/>
+        </w:rPr>
+        <w:tab/>
+        <w:t>randomFillchar : char[]</w:t>
+      </w:r>
+    </w:p>
+    <w:p>
+      <w:pPr>
+        <w:widowControl/>
+        <w:tabs>
+          <w:tab w:val="left" w:pos="480"/>
+          <w:tab w:val="left" w:pos="960"/>
+          <w:tab w:val="left" w:pos="1440"/>
+          <w:tab w:val="left" w:pos="1920"/>
+          <w:tab w:val="left" w:pos="2400"/>
+          <w:tab w:val="left" w:pos="2880"/>
+          <w:tab w:val="center" w:pos="5386"/>
+        </w:tabs>
+        <w:rPr>
+          <w:szCs w:val="24"/>
+        </w:rPr>
+      </w:pPr>
+      <w:r>
+        <w:rPr>
+          <w:szCs w:val="24"/>
+        </w:rPr>
+        <w:tab/>
+      </w:r>
+      <w:r>
+        <w:rPr>
+          <w:szCs w:val="24"/>
+        </w:rPr>
+        <w:tab/>
+      </w:r>
+      <w:r>
+        <w:rPr>
+          <w:szCs w:val="24"/>
+        </w:rPr>
+        <w:t>This</w:t>
+      </w:r>
+      <w:r>
+        <w:rPr>
+          <w:szCs w:val="24"/>
+        </w:rPr>
+        <w:t xml:space="preserve"> array stores the shuffled </w:t>
+      </w:r>
+      <w:r>
+        <w:rPr>
+          <w:szCs w:val="24"/>
+        </w:rPr>
+        <w:t>value ‘0’, ‘A’ and ‘B’ with ratio 40 : 9 : 1 respectivel</w:t>
+      </w:r>
+      <w:r>
+        <w:rPr>
+          <w:szCs w:val="24"/>
+        </w:rPr>
+        <w:t>y.</w:t>
+      </w:r>
+    </w:p>
+    <w:p>
+      <w:pPr>
+        <w:widowControl/>
+        <w:tabs>
+          <w:tab w:val="left" w:pos="480"/>
+          <w:tab w:val="left" w:pos="960"/>
+          <w:tab w:val="left" w:pos="1440"/>
+          <w:tab w:val="left" w:pos="1920"/>
+          <w:tab w:val="left" w:pos="2400"/>
+          <w:tab w:val="left" w:pos="2880"/>
+          <w:tab w:val="center" w:pos="5386"/>
+        </w:tabs>
+        <w:rPr>
+          <w:szCs w:val="24"/>
+        </w:rPr>
+      </w:pPr>
+    </w:p>
+    <w:p>
+      <w:pPr>
+        <w:widowControl/>
+        <w:tabs>
+          <w:tab w:val="left" w:pos="480"/>
+          <w:tab w:val="left" w:pos="960"/>
+          <w:tab w:val="left" w:pos="1440"/>
+          <w:tab w:val="left" w:pos="1920"/>
+          <w:tab w:val="left" w:pos="2400"/>
+          <w:tab w:val="left" w:pos="2880"/>
+          <w:tab w:val="center" w:pos="5386"/>
+        </w:tabs>
+        <w:rPr>
+          <w:szCs w:val="24"/>
+        </w:rPr>
+      </w:pPr>
+      <w:r>
+        <w:rPr>
+          <w:szCs w:val="24"/>
+        </w:rPr>
+        <w:tab/>
+        <w:t>clone_rondomFillChar : char[]</w:t>
+      </w:r>
+    </w:p>
+    <w:p>
+      <w:pPr>
+        <w:widowControl/>
+        <w:tabs>
+          <w:tab w:val="left" w:pos="480"/>
+          <w:tab w:val="left" w:pos="960"/>
+          <w:tab w:val="left" w:pos="1440"/>
+          <w:tab w:val="left" w:pos="1920"/>
+          <w:tab w:val="left" w:pos="2400"/>
+          <w:tab w:val="left" w:pos="2880"/>
+          <w:tab w:val="center" w:pos="5386"/>
+        </w:tabs>
+        <w:ind w:left="480"/>
+        <w:rPr>
+          <w:szCs w:val="24"/>
+        </w:rPr>
+      </w:pPr>
+      <w:r>
+        <w:rPr>
+          <w:b/>
+          <w:szCs w:val="24"/>
+        </w:rPr>
+        <w:tab/>
+      </w:r>
+      <w:r>
+        <w:rPr>
+          <w:szCs w:val="24"/>
+        </w:rPr>
+        <w:t xml:space="preserve">This array uses to clone the previous state of randomFillChar array </w:t>
+      </w:r>
+      <w:r>
+        <w:rPr>
+          <w:szCs w:val="24"/>
+        </w:rPr>
+        <w:t>before moving the grid</w:t>
+      </w:r>
+      <w:r>
+        <w:rPr>
+          <w:szCs w:val="24"/>
+        </w:rPr>
+        <w:t xml:space="preserve"> then save it into the undo list for the undo function.</w:t>
+      </w:r>
+    </w:p>
+    <w:p>
+      <w:pPr>
+        <w:widowControl/>
+        <w:tabs>
+          <w:tab w:val="left" w:pos="480"/>
+          <w:tab w:val="left" w:pos="960"/>
+          <w:tab w:val="left" w:pos="1440"/>
+          <w:tab w:val="left" w:pos="1920"/>
+          <w:tab w:val="left" w:pos="2400"/>
+          <w:tab w:val="left" w:pos="2880"/>
+          <w:tab w:val="center" w:pos="5386"/>
+        </w:tabs>
+        <w:ind w:left="480"/>
+        <w:rPr>
+          <w:szCs w:val="24"/>
+        </w:rPr>
+      </w:pPr>
+    </w:p>
+    <w:p>
+      <w:pPr>
+        <w:widowControl/>
+        <w:tabs>
+          <w:tab w:val="left" w:pos="480"/>
+          <w:tab w:val="left" w:pos="960"/>
+          <w:tab w:val="left" w:pos="1440"/>
+          <w:tab w:val="left" w:pos="1920"/>
+          <w:tab w:val="left" w:pos="2400"/>
+          <w:tab w:val="left" w:pos="2880"/>
+          <w:tab w:val="center" w:pos="5386"/>
+        </w:tabs>
+        <w:ind w:left="480"/>
+        <w:rPr>
+          <w:szCs w:val="24"/>
+        </w:rPr>
+      </w:pPr>
+    </w:p>
+    <w:p>
+      <w:pPr>
+        <w:widowControl/>
+        <w:tabs>
+          <w:tab w:val="left" w:pos="480"/>
+          <w:tab w:val="left" w:pos="960"/>
+          <w:tab w:val="left" w:pos="1440"/>
+          <w:tab w:val="left" w:pos="1920"/>
+          <w:tab w:val="left" w:pos="2400"/>
+          <w:tab w:val="left" w:pos="2880"/>
+          <w:tab w:val="center" w:pos="5386"/>
+        </w:tabs>
+        <w:rPr>
+          <w:szCs w:val="24"/>
+        </w:rPr>
+      </w:pPr>
+      <w:r>
+        <w:rPr>
+          <w:szCs w:val="24"/>
+        </w:rPr>
+        <w:tab/>
+      </w:r>
+    </w:p>
+    <w:p>
+      <w:pPr>
+        <w:widowControl/>
+        <w:rPr>
+          <w:szCs w:val="24"/>
+          <w:lang w:eastAsia="zh-HK"/>
+        </w:rPr>
+      </w:pPr>
+      <w:r>
+        <w:rPr>
+          <w:szCs w:val="24"/>
+          <w:lang w:eastAsia="zh-HK"/>
+        </w:rPr>
+        <w:tab/>
+      </w:r>
+      <w:r>
+        <w:rPr>
+          <w:szCs w:val="24"/>
+          <w:lang w:eastAsia="zh-HK"/>
+        </w:rPr>
+        <w:tab/>
+      </w:r>
+      <w:r>
+        <w:rPr>
+          <w:szCs w:val="24"/>
+          <w:lang w:eastAsia="zh-HK"/>
+        </w:rPr>
+        <w:br w:type="page"/>
+      </w:r>
+      <w:bookmarkStart w:id="0" w:name="_GoBack"/>
+      <w:bookmarkEnd w:id="0"/>
+    </w:p>
+    <w:p>
+      <w:pPr>
+        <w:widowControl/>
+        <w:rPr>
+          <w:szCs w:val="24"/>
+          <w:lang w:eastAsia="zh-HK"/>
+        </w:rPr>
+      </w:pPr>
+      <w:r>
+        <w:rPr>
+          <w:szCs w:val="24"/>
+          <w:lang w:eastAsia="zh-HK"/>
+        </w:rPr>
+        <w:lastRenderedPageBreak/>
+        <w:t>CLASS DESCRIPTION</w:t>
+      </w:r>
+    </w:p>
+    <w:p>
+      <w:pPr>
+        <w:widowControl/>
+        <w:rPr>
+          <w:szCs w:val="24"/>
+          <w:lang w:eastAsia="zh-HK"/>
+        </w:rPr>
+      </w:pPr>
+    </w:p>
+    <w:p>
+      <w:pPr>
+        <w:widowControl/>
+        <w:rPr>
+          <w:szCs w:val="24"/>
+          <w:lang w:eastAsia="zh-HK"/>
+        </w:rPr>
+      </w:pPr>
+      <w:r>
+        <w:rPr>
+          <w:szCs w:val="24"/>
+          <w:lang w:eastAsia="zh-HK"/>
+        </w:rPr>
+        <w:t>Game class</w:t>
+      </w:r>
+    </w:p>
+    <w:p>
+      <w:pPr>
+        <w:widowControl/>
+        <w:rPr>
+          <w:szCs w:val="24"/>
+          <w:lang w:eastAsia="zh-HK"/>
+        </w:rPr>
+      </w:pPr>
+      <w:r>
+        <w:rPr>
+          <w:szCs w:val="24"/>
+          <w:lang w:eastAsia="zh-HK"/>
+        </w:rPr>
+        <w:tab/>
+      </w:r>
+      <w:r>
+        <w:rPr>
+          <w:szCs w:val="24"/>
+          <w:lang w:eastAsia="zh-HK"/>
+        </w:rPr>
+        <w:t>The class</w:t>
+      </w:r>
+      <w:r>
+        <w:rPr>
+          <w:szCs w:val="24"/>
+          <w:lang w:eastAsia="zh-HK"/>
+        </w:rPr>
+        <w:t xml:space="preserve"> contains all the variables and methods as well as the whole game logic. </w:t>
+      </w:r>
+      <w:r>
+        <w:rPr>
+          <w:szCs w:val="24"/>
+          <w:lang w:eastAsia="zh-HK"/>
+        </w:rPr>
+        <w:t xml:space="preserve">A constructor to </w:t>
+      </w:r>
+      <w:r>
+        <w:rPr>
+          <w:szCs w:val="24"/>
+          <w:lang w:eastAsia="zh-HK"/>
+        </w:rPr>
+        <w:t>initial</w:t>
+      </w:r>
+      <w:r>
+        <w:rPr>
+          <w:szCs w:val="24"/>
+          <w:lang w:eastAsia="zh-HK"/>
+        </w:rPr>
+        <w:t xml:space="preserve"> the variables. </w:t>
+      </w:r>
+      <w:r>
+        <w:rPr>
+          <w:szCs w:val="24"/>
+          <w:lang w:eastAsia="zh-HK"/>
+        </w:rPr>
+        <w:t>I</w:t>
+      </w:r>
+      <w:r>
+        <w:rPr>
+          <w:szCs w:val="24"/>
+          <w:lang w:eastAsia="zh-HK"/>
+        </w:rPr>
+        <w:t>t</w:t>
+      </w:r>
+      <w:r>
+        <w:rPr>
+          <w:szCs w:val="24"/>
+          <w:lang w:eastAsia="zh-HK"/>
+        </w:rPr>
+        <w:t xml:space="preserve"> read</w:t>
+      </w:r>
+      <w:r>
+        <w:rPr>
+          <w:szCs w:val="24"/>
+          <w:lang w:eastAsia="zh-HK"/>
+        </w:rPr>
+        <w:t>s</w:t>
+      </w:r>
+      <w:r>
+        <w:rPr>
+          <w:szCs w:val="24"/>
+          <w:lang w:eastAsia="zh-HK"/>
+        </w:rPr>
+        <w:t xml:space="preserve"> the user’s input and give response back to the users. For example, input </w:t>
+      </w:r>
+      <w:r>
+        <w:rPr>
+          <w:szCs w:val="24"/>
+          <w:lang w:eastAsia="zh-HK"/>
+        </w:rPr>
+        <w:t>‘</w:t>
+      </w:r>
+      <w:r>
+        <w:rPr>
+          <w:szCs w:val="24"/>
+          <w:lang w:eastAsia="zh-HK"/>
+        </w:rPr>
+        <w:t>2</w:t>
+      </w:r>
+      <w:r>
+        <w:rPr>
+          <w:szCs w:val="24"/>
+          <w:lang w:eastAsia="zh-HK"/>
+        </w:rPr>
+        <w:t>’</w:t>
+      </w:r>
+      <w:r>
+        <w:rPr>
+          <w:szCs w:val="24"/>
+          <w:lang w:eastAsia="zh-HK"/>
+        </w:rPr>
+        <w:t xml:space="preserve">, </w:t>
+      </w:r>
+      <w:r>
+        <w:rPr>
+          <w:szCs w:val="24"/>
+          <w:lang w:eastAsia="zh-HK"/>
+        </w:rPr>
+        <w:t>‘</w:t>
+      </w:r>
+      <w:r>
+        <w:rPr>
+          <w:szCs w:val="24"/>
+          <w:lang w:eastAsia="zh-HK"/>
+        </w:rPr>
+        <w:t>4</w:t>
+      </w:r>
+      <w:r>
+        <w:rPr>
+          <w:szCs w:val="24"/>
+          <w:lang w:eastAsia="zh-HK"/>
+        </w:rPr>
+        <w:t>’</w:t>
+      </w:r>
+      <w:r>
+        <w:rPr>
+          <w:szCs w:val="24"/>
+          <w:lang w:eastAsia="zh-HK"/>
+        </w:rPr>
+        <w:t xml:space="preserve">, </w:t>
+      </w:r>
+      <w:r>
+        <w:rPr>
+          <w:szCs w:val="24"/>
+          <w:lang w:eastAsia="zh-HK"/>
+        </w:rPr>
+        <w:t>‘</w:t>
+      </w:r>
+      <w:r>
+        <w:rPr>
+          <w:szCs w:val="24"/>
+          <w:lang w:eastAsia="zh-HK"/>
+        </w:rPr>
+        <w:t>6</w:t>
+      </w:r>
+      <w:r>
+        <w:rPr>
+          <w:szCs w:val="24"/>
+          <w:lang w:eastAsia="zh-HK"/>
+        </w:rPr>
+        <w:t>’</w:t>
+      </w:r>
+      <w:r>
+        <w:rPr>
+          <w:szCs w:val="24"/>
+          <w:lang w:eastAsia="zh-HK"/>
+        </w:rPr>
+        <w:t xml:space="preserve">, </w:t>
+      </w:r>
+      <w:r>
+        <w:rPr>
+          <w:szCs w:val="24"/>
+          <w:lang w:eastAsia="zh-HK"/>
+        </w:rPr>
+        <w:t>‘</w:t>
+      </w:r>
+      <w:r>
+        <w:rPr>
+          <w:szCs w:val="24"/>
+          <w:lang w:eastAsia="zh-HK"/>
+        </w:rPr>
+        <w:t>8</w:t>
+      </w:r>
+      <w:r>
+        <w:rPr>
+          <w:szCs w:val="24"/>
+          <w:lang w:eastAsia="zh-HK"/>
+        </w:rPr>
+        <w:t>’</w:t>
+      </w:r>
+      <w:r>
+        <w:rPr>
+          <w:szCs w:val="24"/>
+          <w:lang w:eastAsia="zh-HK"/>
+        </w:rPr>
+        <w:t xml:space="preserve"> and </w:t>
+      </w:r>
+      <w:r>
+        <w:rPr>
+          <w:szCs w:val="24"/>
+          <w:lang w:eastAsia="zh-HK"/>
+        </w:rPr>
+        <w:t>‘</w:t>
+      </w:r>
+      <w:r>
+        <w:rPr>
+          <w:szCs w:val="24"/>
+          <w:lang w:eastAsia="zh-HK"/>
+        </w:rPr>
+        <w:t>0</w:t>
+      </w:r>
+      <w:r>
+        <w:rPr>
+          <w:szCs w:val="24"/>
+          <w:lang w:eastAsia="zh-HK"/>
+        </w:rPr>
+        <w:t>’</w:t>
+      </w:r>
+      <w:r>
+        <w:rPr>
+          <w:szCs w:val="24"/>
+          <w:lang w:eastAsia="zh-HK"/>
+        </w:rPr>
+        <w:t xml:space="preserve"> are represent the slideDown(), slideLeft(), slideRight(), slideUp() and undo() method </w:t>
+      </w:r>
+      <w:r>
+        <w:rPr>
+          <w:szCs w:val="24"/>
+          <w:lang w:eastAsia="zh-HK"/>
+        </w:rPr>
+        <w:t>respectively</w:t>
+      </w:r>
+      <w:r>
+        <w:rPr>
+          <w:szCs w:val="24"/>
+          <w:lang w:eastAsia="zh-HK"/>
+        </w:rPr>
+        <w:t xml:space="preserve"> to control the game movement</w:t>
+      </w:r>
+      <w:r>
+        <w:rPr>
+          <w:szCs w:val="24"/>
+          <w:lang w:eastAsia="zh-HK"/>
+        </w:rPr>
+        <w:t xml:space="preserve"> and ‘q’ to quit game</w:t>
+      </w:r>
+      <w:r>
+        <w:rPr>
+          <w:szCs w:val="24"/>
+          <w:lang w:eastAsia="zh-HK"/>
+        </w:rPr>
+        <w:t>.</w:t>
+      </w:r>
+      <w:r>
+        <w:rPr>
+          <w:szCs w:val="24"/>
+          <w:lang w:eastAsia="zh-HK"/>
+        </w:rPr>
+        <w:t xml:space="preserve"> Furthermore, I would add a reset() method to reset the game easily rather than restart the game.</w:t>
+      </w:r>
+    </w:p>
+    <w:p>
+      <w:pPr>
+        <w:widowControl/>
+        <w:rPr>
+          <w:szCs w:val="24"/>
+          <w:lang w:eastAsia="zh-HK"/>
+        </w:rPr>
+      </w:pPr>
+    </w:p>
+    <w:p>
+      <w:pPr>
+        <w:widowControl/>
+        <w:rPr>
+          <w:szCs w:val="24"/>
+          <w:lang w:eastAsia="zh-HK"/>
+        </w:rPr>
+      </w:pPr>
+      <w:r>
+        <w:rPr>
+          <w:szCs w:val="24"/>
+          <w:lang w:eastAsia="zh-HK"/>
+        </w:rPr>
+        <w:t>Start class</w:t>
+      </w:r>
+    </w:p>
+    <w:p>
+      <w:pPr>
+        <w:widowControl/>
+        <w:rPr>
+          <w:szCs w:val="24"/>
+          <w:lang w:eastAsia="zh-HK"/>
+        </w:rPr>
+      </w:pPr>
+      <w:r>
+        <w:rPr>
+          <w:szCs w:val="24"/>
+          <w:lang w:eastAsia="zh-HK"/>
+        </w:rPr>
+        <w:tab/>
+        <w:t>This class is just used to invoke the game to start a new game.</w:t>
+      </w:r>
+    </w:p>
+    <w:p>
+      <w:pPr>
+        <w:widowControl/>
+        <w:rPr>
+          <w:szCs w:val="24"/>
+          <w:lang w:eastAsia="zh-HK"/>
+        </w:rPr>
+      </w:pPr>
+    </w:p>
+    <w:p>
+      <w:pPr>
+        <w:widowControl/>
+        <w:rPr>
+          <w:szCs w:val="24"/>
+          <w:lang w:eastAsia="zh-HK"/>
+        </w:rPr>
+      </w:pPr>
+      <w:r>
+        <w:rPr>
+          <w:szCs w:val="24"/>
+          <w:lang w:eastAsia="zh-HK"/>
+        </w:rPr>
+        <w:t>ArrayQueue class</w:t>
+      </w:r>
+    </w:p>
+    <w:p>
+      <w:pPr>
+        <w:widowControl/>
+        <w:rPr>
+          <w:lang w:val="en-HK" w:eastAsia="en-US"/>
+        </w:rPr>
+      </w:pPr>
+      <w:r>
+        <w:rPr>
+          <w:szCs w:val="24"/>
+          <w:lang w:eastAsia="zh-HK"/>
+        </w:rPr>
+        <w:tab/>
+        <w:t xml:space="preserve">This class is used to </w:t>
+      </w:r>
+      <w:r>
+        <w:rPr>
+          <w:szCs w:val="24"/>
+        </w:rPr>
+        <w:t xml:space="preserve">support the undo function. For the undo function, I </w:t>
+      </w:r>
+      <w:r>
+        <w:rPr>
+          <w:lang w:val="en-HK" w:eastAsia="en-US"/>
+        </w:rPr>
+        <w:t>chose</w:t>
+      </w:r>
+      <w:r>
+        <w:rPr>
+          <w:lang w:val="en-HK" w:eastAsia="en-US"/>
+        </w:rPr>
+        <w:t xml:space="preserve"> to use array to implement a Queue to handle the undo. I would add a pop() method to support it, because the Queue only has enqueue to add the element to rear and dequeue to remove element from front. Due to the fact that I decided to add a pop() method to complete the Last In First Out (LIFO) rule that I need to implement on the undo function.</w:t>
+      </w:r>
+    </w:p>
+    <w:p>
+      <w:pPr>
+        <w:widowControl/>
+        <w:rPr>
+          <w:lang w:val="en-HK" w:eastAsia="en-US"/>
+        </w:rPr>
+      </w:pPr>
+    </w:p>
+    <w:p>
+      <w:pPr>
+        <w:widowControl/>
+        <w:rPr>
+          <w:lang w:val="en-HK" w:eastAsia="en-US"/>
+        </w:rPr>
+      </w:pPr>
+      <w:r>
+        <w:rPr>
+          <w:lang w:val="en-HK" w:eastAsia="en-US"/>
+        </w:rPr>
+        <w:t>RuntimeException class</w:t>
+      </w:r>
+    </w:p>
+    <w:p>
+      <w:pPr>
+        <w:widowControl/>
+        <w:rPr>
+          <w:lang w:val="en-HK" w:eastAsia="en-US"/>
+        </w:rPr>
+      </w:pPr>
+      <w:r>
+        <w:rPr>
+          <w:lang w:val="en-HK" w:eastAsia="en-US"/>
+        </w:rPr>
+        <w:tab/>
+        <w:t xml:space="preserve">This class is used to be extended to customize </w:t>
+      </w:r>
+      <w:r>
+        <w:rPr>
+          <w:lang w:val="en-HK" w:eastAsia="en-US"/>
+        </w:rPr>
+        <w:t>my</w:t>
+      </w:r>
+      <w:r>
+        <w:rPr>
+          <w:lang w:val="en-HK" w:eastAsia="en-US"/>
+        </w:rPr>
+        <w:t xml:space="preserve"> own error classes.</w:t>
+      </w:r>
+    </w:p>
+    <w:p>
+      <w:pPr>
+        <w:widowControl/>
+        <w:rPr>
+          <w:lang w:val="en-HK" w:eastAsia="en-US"/>
+        </w:rPr>
+      </w:pPr>
+    </w:p>
+    <w:p>
+      <w:pPr>
+        <w:widowControl/>
+        <w:rPr>
+          <w:lang w:val="en-HK" w:eastAsia="en-US"/>
+        </w:rPr>
+      </w:pPr>
+      <w:r>
+        <w:rPr>
+          <w:lang w:val="en-HK" w:eastAsia="en-US"/>
+        </w:rPr>
+        <w:t>EmptyQueueException class</w:t>
+      </w:r>
+    </w:p>
+    <w:p>
+      <w:pPr>
+        <w:widowControl/>
+        <w:rPr>
+          <w:lang w:val="en-HK" w:eastAsia="en-US"/>
+        </w:rPr>
+      </w:pPr>
+      <w:r>
+        <w:rPr>
+          <w:lang w:val="en-HK" w:eastAsia="en-US"/>
+        </w:rPr>
+        <w:tab/>
+      </w:r>
+      <w:r>
+        <w:rPr>
+          <w:lang w:val="en-HK" w:eastAsia="en-US"/>
+        </w:rPr>
+        <w:t>The customized error class extends from RuntimeException class to show message “Queue is empty!” for the queue is</w:t>
+      </w:r>
+      <w:r>
+        <w:rPr>
+          <w:lang w:val="en-HK" w:eastAsia="en-US"/>
+        </w:rPr>
+        <w:t xml:space="preserve"> </w:t>
+      </w:r>
+      <w:r>
+        <w:rPr>
+          <w:lang w:val="en-HK" w:eastAsia="en-US"/>
+        </w:rPr>
+        <w:t>empty</w:t>
+      </w:r>
+      <w:r>
+        <w:rPr>
+          <w:lang w:val="en-HK" w:eastAsia="en-US"/>
+        </w:rPr>
+        <w:t xml:space="preserve"> situation.</w:t>
+      </w:r>
+      <w:r>
+        <w:rPr>
+          <w:lang w:val="en-HK" w:eastAsia="en-US"/>
+        </w:rPr>
+        <w:t xml:space="preserve"> It used in enqueue() method.</w:t>
+      </w:r>
+    </w:p>
+    <w:p>
+      <w:pPr>
+        <w:widowControl/>
+        <w:rPr>
+          <w:lang w:val="en-HK" w:eastAsia="en-US"/>
+        </w:rPr>
+      </w:pPr>
+    </w:p>
+    <w:p>
+      <w:pPr>
+        <w:widowControl/>
+        <w:rPr>
+          <w:lang w:val="en-HK" w:eastAsia="en-US"/>
+        </w:rPr>
+      </w:pPr>
+      <w:r>
+        <w:rPr>
+          <w:lang w:val="en-HK" w:eastAsia="en-US"/>
+        </w:rPr>
+        <w:t>QueueFullException class</w:t>
+      </w:r>
+    </w:p>
+    <w:p>
+      <w:pPr>
+        <w:widowControl/>
+        <w:rPr>
+          <w:lang w:val="en-HK" w:eastAsia="en-US"/>
+        </w:rPr>
+      </w:pPr>
+      <w:r>
+        <w:rPr>
+          <w:lang w:val="en-HK" w:eastAsia="en-US"/>
+        </w:rPr>
+        <w:tab/>
+      </w:r>
+      <w:r>
+        <w:rPr>
+          <w:lang w:val="en-HK" w:eastAsia="en-US"/>
+        </w:rPr>
+        <w:t>The customized error class extend</w:t>
+      </w:r>
+      <w:r>
+        <w:rPr>
+          <w:lang w:val="en-HK" w:eastAsia="en-US"/>
+        </w:rPr>
+        <w:t>s</w:t>
+      </w:r>
+      <w:r>
+        <w:rPr>
+          <w:lang w:val="en-HK" w:eastAsia="en-US"/>
+        </w:rPr>
+        <w:t xml:space="preserve"> from RuntimeException class to show message “Queue is </w:t>
+      </w:r>
+      <w:r>
+        <w:rPr>
+          <w:lang w:val="en-HK" w:eastAsia="en-US"/>
+        </w:rPr>
+        <w:t>full</w:t>
+      </w:r>
+      <w:r>
+        <w:rPr>
+          <w:lang w:val="en-HK" w:eastAsia="en-US"/>
+        </w:rPr>
+        <w:t>!” for the queue</w:t>
+      </w:r>
+      <w:r>
+        <w:rPr>
+          <w:lang w:val="en-HK" w:eastAsia="en-US"/>
+        </w:rPr>
+        <w:t xml:space="preserve"> is full</w:t>
+      </w:r>
+      <w:r>
+        <w:rPr>
+          <w:lang w:val="en-HK" w:eastAsia="en-US"/>
+        </w:rPr>
+        <w:t xml:space="preserve"> situation</w:t>
+      </w:r>
+      <w:r>
+        <w:rPr>
+          <w:lang w:val="en-HK" w:eastAsia="en-US"/>
+        </w:rPr>
+        <w:t>.</w:t>
+      </w:r>
+      <w:r>
+        <w:rPr>
+          <w:lang w:val="en-HK" w:eastAsia="en-US"/>
+        </w:rPr>
+        <w:t xml:space="preserve"> It used in dequeue() and pop() method.</w:t>
+      </w:r>
+    </w:p>
+    <w:p>
+      <w:pPr>
+        <w:widowControl/>
+        <w:rPr>
+          <w:lang w:val="en-HK" w:eastAsia="en-US"/>
+        </w:rPr>
+      </w:pPr>
+      <w:r>
+        <w:rPr>
+          <w:lang w:val="en-HK" w:eastAsia="en-US"/>
+        </w:rPr>
+        <w:br w:type="page"/>
+      </w:r>
+    </w:p>
+    <w:p>
+      <w:pPr>
+        <w:widowControl/>
+        <w:rPr>
+          <w:lang w:val="en-HK" w:eastAsia="en-US"/>
+        </w:rPr>
+      </w:pPr>
+      <w:r>
+        <w:rPr>
+          <w:lang w:val="en-HK" w:eastAsia="en-US"/>
+        </w:rPr>
+        <w:lastRenderedPageBreak/>
+        <w:t>METHOD DESCRIPTION</w:t>
+      </w:r>
+    </w:p>
+    <w:p>
+      <w:pPr>
+        <w:widowControl/>
+        <w:rPr>
+          <w:lang w:val="en-HK" w:eastAsia="en-US"/>
+        </w:rPr>
+      </w:pPr>
+      <w:r>
+        <w:rPr>
+          <w:lang w:val="en-HK" w:eastAsia="en-US"/>
+        </w:rPr>
+        <w:t>Game class</w:t>
+      </w:r>
+    </w:p>
+    <w:p>
+      <w:pPr>
+        <w:widowControl/>
+        <w:rPr>
+          <w:lang w:val="en-HK" w:eastAsia="en-US"/>
+        </w:rPr>
+      </w:pPr>
+      <w:r>
+        <w:rPr>
+          <w:lang w:val="en-HK" w:eastAsia="en-US"/>
+        </w:rPr>
+        <w:tab/>
+        <w:t>Game()</w:t>
+      </w:r>
+      <w:r>
+        <w:rPr>
+          <w:lang w:val="en-HK" w:eastAsia="en-US"/>
+        </w:rPr>
+        <w:t xml:space="preserve"> method</w:t>
+      </w:r>
+    </w:p>
+    <w:p>
+      <w:pPr>
+        <w:widowControl/>
+      </w:pPr>
+      <w:r>
+        <w:rPr>
+          <w:lang w:val="en-HK" w:eastAsia="en-US"/>
+        </w:rPr>
+        <w:tab/>
+      </w:r>
+      <w:r>
+        <w:rPr>
+          <w:lang w:val="en-HK" w:eastAsia="en-US"/>
+        </w:rPr>
+        <w:tab/>
+        <w:t>The constructor method for the Game class</w:t>
+      </w:r>
+      <w:r>
+        <w:rPr>
+          <w:lang w:val="en-HK" w:eastAsia="en-US"/>
+        </w:rPr>
+        <w:t xml:space="preserve"> </w:t>
+      </w:r>
+      <w:r>
+        <w:rPr>
+          <w:lang w:val="en-HK" w:eastAsia="en-US"/>
+        </w:rPr>
+        <w:t>to initial the variables it needs.</w:t>
+      </w:r>
+    </w:p>
+    <w:p>
+      <w:pPr>
+        <w:widowControl/>
+      </w:pPr>
+    </w:p>
+    <w:p>
+      <w:pPr>
+        <w:widowControl/>
+      </w:pPr>
+      <w:r>
+        <w:tab/>
+        <w:t>display() method</w:t>
+      </w:r>
+    </w:p>
+    <w:p>
+      <w:pPr>
+        <w:widowControl/>
+      </w:pPr>
+      <w:r>
+        <w:tab/>
+      </w:r>
+      <w:r>
+        <w:tab/>
+        <w:t>this method is used to display the grid on command prompt</w:t>
+      </w:r>
+      <w:r>
+        <w:tab/>
+      </w:r>
+    </w:p>
+    <w:p>
+      <w:pPr>
+        <w:widowControl/>
+        <w:rPr>
+          <w:szCs w:val="24"/>
         </w:rPr>
       </w:pPr>
     </w:p>
@@ -5351,8 +6428,8 @@
 </file>
 
 <file path=word/numbering.xml><?xml version="1.0" encoding="utf-8"?>
-<w:numbering xmlns:wpc="http://schemas.microsoft.com/office/word/2010/wordprocessingCanvas" xmlns:mc="http://schemas.openxmlformats.org/markup-compatibility/2006" xmlns:o="urn:schemas-microsoft-com:office:office" xmlns:r="http://schemas.openxmlformats.org/officeDocument/2006/relationships" xmlns:m="http://schemas.openxmlformats.org/officeDocument/2006/math" xmlns:v="urn:schemas-microsoft-com:vml" xmlns:wp14="http://schemas.microsoft.com/office/word/2010/wordprocessingDrawing" xmlns:wp="http://schemas.openxmlformats.org/drawingml/2006/wordprocessingDrawing" xmlns:w10="urn:schemas-microsoft-com:office:word" xmlns:w="http://schemas.openxmlformats.org/wordprocessingml/2006/main" xmlns:w14="http://schemas.microsoft.com/office/word/2010/wordml" xmlns:w15="http://schemas.microsoft.com/office/word/2012/wordml" xmlns:wpg="http://schemas.microsoft.com/office/word/2010/wordprocessingGroup" xmlns:wpi="http://schemas.microsoft.com/office/word/2010/wordprocessingInk" xmlns:wne="http://schemas.microsoft.com/office/word/2006/wordml" xmlns:wps="http://schemas.microsoft.com/office/word/2010/wordprocessingShape" mc:Ignorable="w14 w15 wp14">
-  <w:abstractNum w:abstractNumId="0" w15:restartNumberingAfterBreak="0">
+<w:numbering xmlns:wpc="http://schemas.microsoft.com/office/word/2010/wordprocessingCanvas" xmlns:mo="http://schemas.microsoft.com/office/mac/office/2008/main" xmlns:mc="http://schemas.openxmlformats.org/markup-compatibility/2006" xmlns:mv="urn:schemas-microsoft-com:mac:vml" xmlns:o="urn:schemas-microsoft-com:office:office" xmlns:r="http://schemas.openxmlformats.org/officeDocument/2006/relationships" xmlns:m="http://schemas.openxmlformats.org/officeDocument/2006/math" xmlns:v="urn:schemas-microsoft-com:vml" xmlns:wp14="http://schemas.microsoft.com/office/word/2010/wordprocessingDrawing" xmlns:wp="http://schemas.openxmlformats.org/drawingml/2006/wordprocessingDrawing" xmlns:w10="urn:schemas-microsoft-com:office:word" xmlns:w="http://schemas.openxmlformats.org/wordprocessingml/2006/main" xmlns:w14="http://schemas.microsoft.com/office/word/2010/wordml" xmlns:w15="http://schemas.microsoft.com/office/word/2012/wordml" xmlns:wpg="http://schemas.microsoft.com/office/word/2010/wordprocessingGroup" xmlns:wpi="http://schemas.microsoft.com/office/word/2010/wordprocessingInk" xmlns:wne="http://schemas.microsoft.com/office/word/2006/wordml" xmlns:wps="http://schemas.microsoft.com/office/word/2010/wordprocessingShape" mc:Ignorable="w14 w15 wp14">
+  <w:abstractNum w:abstractNumId="0">
     <w:nsid w:val="061B5A03"/>
     <w:multiLevelType w:val="hybridMultilevel"/>
     <w:tmpl w:val="4EAE0184"/>
@@ -5484,7 +6561,7 @@
     </w:rPrDefault>
     <w:pPrDefault/>
   </w:docDefaults>
-  <w:latentStyles w:defLockedState="0" w:defUIPriority="99" w:defSemiHidden="0" w:defUnhideWhenUsed="0" w:defQFormat="0" w:count="371">
+  <w:latentStyles w:defLockedState="0" w:defUIPriority="99" w:defSemiHidden="0" w:defUnhideWhenUsed="0" w:defQFormat="0" w:count="380">
     <w:lsdException w:name="Normal" w:uiPriority="0" w:qFormat="1"/>
     <w:lsdException w:name="heading 1" w:uiPriority="9" w:qFormat="1"/>
     <w:lsdException w:name="heading 2" w:semiHidden="1" w:uiPriority="9" w:unhideWhenUsed="1" w:qFormat="1"/>
@@ -5857,20 +6934,20 @@
     <w:lsdException w:name="List Table 6 Colorful Accent 6" w:uiPriority="51"/>
     <w:lsdException w:name="List Table 7 Colorful Accent 6" w:uiPriority="52"/>
   </w:latentStyles>
-  <w:style w:type="paragraph" w:default="1" w:styleId="a">
+  <w:style w:type="paragraph" w:default="1" w:styleId="Normal">
     <w:name w:val="Normal"/>
     <w:qFormat/>
     <w:pPr>
       <w:widowControl w:val="0"/>
     </w:pPr>
   </w:style>
-  <w:style w:type="character" w:default="1" w:styleId="a0">
+  <w:style w:type="character" w:default="1" w:styleId="DefaultParagraphFont">
     <w:name w:val="Default Paragraph Font"/>
     <w:uiPriority w:val="1"/>
     <w:semiHidden/>
     <w:unhideWhenUsed/>
   </w:style>
-  <w:style w:type="table" w:default="1" w:styleId="a1">
+  <w:style w:type="table" w:default="1" w:styleId="TableNormal">
     <w:name w:val="Normal Table"/>
     <w:uiPriority w:val="99"/>
     <w:semiHidden/>
@@ -5885,18 +6962,19 @@
       </w:tblCellMar>
     </w:tblPr>
   </w:style>
-  <w:style w:type="numbering" w:default="1" w:styleId="a2">
+  <w:style w:type="numbering" w:default="1" w:styleId="NoList">
     <w:name w:val="No List"/>
     <w:uiPriority w:val="99"/>
     <w:semiHidden/>
     <w:unhideWhenUsed/>
   </w:style>
-  <w:style w:type="table" w:styleId="a3">
+  <w:style w:type="table" w:styleId="TableGrid">
     <w:name w:val="Table Grid"/>
-    <w:basedOn w:val="a1"/>
+    <w:basedOn w:val="TableNormal"/>
     <w:uiPriority w:val="59"/>
     <w:rsid w:val="00611BF6"/>
     <w:tblPr>
+      <w:tblInd w:w="0" w:type="dxa"/>
       <w:tblBorders>
         <w:top w:val="single" w:sz="4" w:space="0" w:color="auto"/>
         <w:left w:val="single" w:sz="4" w:space="0" w:color="auto"/>
@@ -5905,12 +6983,18 @@
         <w:insideH w:val="single" w:sz="4" w:space="0" w:color="auto"/>
         <w:insideV w:val="single" w:sz="4" w:space="0" w:color="auto"/>
       </w:tblBorders>
+      <w:tblCellMar>
+        <w:top w:w="0" w:type="dxa"/>
+        <w:left w:w="108" w:type="dxa"/>
+        <w:bottom w:w="0" w:type="dxa"/>
+        <w:right w:w="108" w:type="dxa"/>
+      </w:tblCellMar>
     </w:tblPr>
   </w:style>
-  <w:style w:type="paragraph" w:styleId="a4">
+  <w:style w:type="paragraph" w:styleId="BalloonText">
     <w:name w:val="Balloon Text"/>
-    <w:basedOn w:val="a"/>
-    <w:link w:val="a5"/>
+    <w:basedOn w:val="Normal"/>
+    <w:link w:val="BalloonTextChar"/>
     <w:uiPriority w:val="99"/>
     <w:semiHidden/>
     <w:unhideWhenUsed/>
@@ -5921,10 +7005,10 @@
       <w:szCs w:val="18"/>
     </w:rPr>
   </w:style>
-  <w:style w:type="character" w:customStyle="1" w:styleId="a5">
-    <w:name w:val="註解方塊文字 字元"/>
-    <w:basedOn w:val="a0"/>
-    <w:link w:val="a4"/>
+  <w:style w:type="character" w:customStyle="1" w:styleId="BalloonTextChar">
+    <w:name w:val="Balloon Text Char"/>
+    <w:basedOn w:val="DefaultParagraphFont"/>
+    <w:link w:val="BalloonText"/>
     <w:uiPriority w:val="99"/>
     <w:semiHidden/>
     <w:rsid w:val="009D69D0"/>
@@ -5934,9 +7018,9 @@
       <w:szCs w:val="18"/>
     </w:rPr>
   </w:style>
-  <w:style w:type="character" w:styleId="a6">
+  <w:style w:type="character" w:styleId="Strong">
     <w:name w:val="Strong"/>
-    <w:basedOn w:val="a0"/>
+    <w:basedOn w:val="DefaultParagraphFont"/>
     <w:uiPriority w:val="22"/>
     <w:qFormat/>
     <w:rsid w:val="00FE6841"/>
@@ -5945,9 +7029,9 @@
       <w:bCs/>
     </w:rPr>
   </w:style>
-  <w:style w:type="paragraph" w:styleId="a7">
+  <w:style w:type="paragraph" w:styleId="ListParagraph">
     <w:name w:val="List Paragraph"/>
-    <w:basedOn w:val="a"/>
+    <w:basedOn w:val="Normal"/>
     <w:uiPriority w:val="34"/>
     <w:qFormat/>
     <w:rsid w:val="0034258E"/>
@@ -6248,7 +7332,7 @@
 </file>
 
 <file path=customXml/itemProps1.xml><?xml version="1.0" encoding="utf-8"?>
-<ds:datastoreItem xmlns:ds="http://schemas.openxmlformats.org/officeDocument/2006/customXml" ds:itemID="{44B184AE-702E-4FD7-819A-CB07FB7ABAB6}">
+<ds:datastoreItem xmlns:ds="http://schemas.openxmlformats.org/officeDocument/2006/customXml" ds:itemID="{F43F2021-0119-974C-B3FB-C7CE5CD77945}">
   <ds:schemaRefs>
     <ds:schemaRef ds:uri="http://schemas.openxmlformats.org/officeDocument/2006/bibliography"/>
   </ds:schemaRefs>

</xml_diff>